<commit_message>
Progress more through Estimation lesson in Udacity Inferential Stats
</commit_message>
<xml_diff>
--- a/Stats/Udacity/DataAnalystNanoDegree/IntroToInferentialStats/Lesson2_Estimation.docx
+++ b/Stats/Udacity/DataAnalystNanoDegree/IntroToInferentialStats/Lesson2_Estimation.docx
@@ -11,64 +11,54 @@
           <w:u w:val="single"/>
         </w:rPr>
       </w:pPr>
-      <w:proofErr w:type="spellStart"/>
       <w:r>
         <w:rPr>
           <w:b/>
           <w:i/>
           <w:u w:val="single"/>
         </w:rPr>
-        <w:t>Udacity</w:t>
-      </w:r>
-      <w:proofErr w:type="spellEnd"/>
-      <w:r>
-        <w:rPr>
-          <w:b/>
-          <w:i/>
+        <w:t>Udacity Data Analyst Track</w:t>
+      </w:r>
+    </w:p>
+    <w:p>
+      <w:pPr>
+        <w:jc w:val="center"/>
+        <w:rPr>
+          <w:b/>
           <w:u w:val="single"/>
         </w:rPr>
-        <w:t xml:space="preserve"> Data Analyst Track</w:t>
+      </w:pPr>
+      <w:r>
+        <w:rPr>
+          <w:b/>
+          <w:u w:val="single"/>
+        </w:rPr>
+        <w:t>I.  Into to Descriptive Stats</w:t>
       </w:r>
     </w:p>
     <w:p>
       <w:pPr>
         <w:jc w:val="center"/>
         <w:rPr>
-          <w:b/>
           <w:u w:val="single"/>
         </w:rPr>
       </w:pPr>
       <w:r>
         <w:rPr>
-          <w:b/>
           <w:u w:val="single"/>
         </w:rPr>
-        <w:t>I.  Into to Descriptive Stats</w:t>
-      </w:r>
-    </w:p>
-    <w:p>
-      <w:pPr>
-        <w:jc w:val="center"/>
+        <w:t>2</w:t>
+      </w:r>
+      <w:r>
         <w:rPr>
           <w:u w:val="single"/>
         </w:rPr>
-      </w:pPr>
+        <w:t xml:space="preserve">. </w:t>
+      </w:r>
       <w:r>
         <w:rPr>
           <w:u w:val="single"/>
         </w:rPr>
-        <w:t>2</w:t>
-      </w:r>
-      <w:r>
-        <w:rPr>
-          <w:u w:val="single"/>
-        </w:rPr>
-        <w:t xml:space="preserve">. </w:t>
-      </w:r>
-      <w:r>
-        <w:rPr>
-          <w:u w:val="single"/>
-        </w:rPr>
         <w:t>Estimation</w:t>
       </w:r>
     </w:p>
@@ -83,13 +73,7 @@
         <w:sym w:font="Wingdings" w:char="F0E0"/>
       </w:r>
       <w:r>
-        <w:t xml:space="preserve"> an approximate answer to the right problem is worth much more than the exact right answer to the </w:t>
-      </w:r>
-      <w:r>
-        <w:t xml:space="preserve">approximate </w:t>
-      </w:r>
-      <w:r>
-        <w:t>problem</w:t>
+        <w:t xml:space="preserve"> an approximate answer to the right problem is worth much more than the exact right answer to the approximate problem</w:t>
       </w:r>
     </w:p>
     <w:p>
@@ -113,22 +97,7 @@
         <w:t xml:space="preserve">Margin of error = </w:t>
       </w:r>
       <w:r>
-        <w:t>amount of</w:t>
-      </w:r>
-      <w:r>
-        <w:t xml:space="preserve"> </w:t>
-      </w:r>
-      <w:r>
-        <w:t xml:space="preserve">error </w:t>
-      </w:r>
-      <w:r>
-        <w:t xml:space="preserve">predicted </w:t>
-      </w:r>
-      <w:r>
-        <w:t>when estimating population par</w:t>
-      </w:r>
-      <w:r>
-        <w:t xml:space="preserve">ameters from sample statistics </w:t>
+        <w:t xml:space="preserve">amount of error predicted when estimating population parameters from sample statistics </w:t>
       </w:r>
       <w:r>
         <w:sym w:font="Wingdings" w:char="F0E0"/>
@@ -159,13 +128,7 @@
         <w:rPr>
           <w:b/>
         </w:rPr>
-        <w:t xml:space="preserve"> s</w:t>
-      </w:r>
-      <w:r>
-        <w:rPr>
-          <w:b/>
-        </w:rPr>
-        <w:t>igma/sqrt(n)</w:t>
+        <w:t xml:space="preserve"> sigma/sqrt(n)</w:t>
       </w:r>
     </w:p>
     <w:p>
@@ -187,13 +150,7 @@
         <w:t>*</w:t>
       </w:r>
       <w:r>
-        <w:t xml:space="preserve"> </w:t>
-      </w:r>
-      <w:r>
-        <w:t xml:space="preserve">= </w:t>
-      </w:r>
-      <w:r>
-        <w:t xml:space="preserve">the </w:t>
+        <w:t xml:space="preserve"> = the </w:t>
       </w:r>
       <w:r>
         <w:rPr>
@@ -523,67 +480,522 @@
         <w:t xml:space="preserve">in the population </w:t>
       </w:r>
       <w:r>
-        <w:t xml:space="preserve">started using </w:t>
+        <w:t>started using Bieber Tweeter we’d expect</w:t>
+      </w:r>
+      <w:r>
+        <w:t xml:space="preserve"> our best </w:t>
+      </w:r>
+      <w:r>
+        <w:rPr>
+          <w:i/>
+        </w:rPr>
+        <w:t>GUESS</w:t>
+      </w:r>
+      <w:r>
+        <w:t xml:space="preserve"> </w:t>
+      </w:r>
+      <w:r>
+        <w:t>of</w:t>
+      </w:r>
+      <w:r>
+        <w:t xml:space="preserve"> the pop. mean to be = 40</w:t>
+      </w:r>
+    </w:p>
+    <w:p>
+      <w:pPr>
+        <w:pStyle w:val="ListBullet"/>
+      </w:pPr>
+      <w:r>
+        <w:t>There’s some range around 40 wherein the TRUE population mean would be in this case</w:t>
+      </w:r>
+    </w:p>
+    <w:p>
+      <w:pPr>
+        <w:pStyle w:val="ListBullet"/>
+      </w:pPr>
+      <w:r>
+        <w:t xml:space="preserve">Approximately </w:t>
+      </w:r>
+      <w:r>
+        <w:rPr>
+          <w:i/>
+        </w:rPr>
+        <w:t xml:space="preserve">95% of sample means fall between </w:t>
+      </w:r>
+      <w:r>
+        <w:rPr>
+          <w:b/>
+          <w:i/>
+        </w:rPr>
+        <w:t>2(</w:t>
+      </w:r>
+      <w:r>
+        <w:rPr>
+          <w:b/>
+          <w:i/>
+        </w:rPr>
+        <w:t>Sigma)/sqrt(n)</w:t>
+      </w:r>
+      <w:r>
+        <w:rPr>
+          <w:b/>
+          <w:i/>
+        </w:rPr>
+        <w:t>)</w:t>
+      </w:r>
+      <w:r>
+        <w:rPr>
+          <w:b/>
+        </w:rPr>
+        <w:t xml:space="preserve"> </w:t>
+      </w:r>
+      <w:r>
+        <w:t>[ OR 2 times the SE ]</w:t>
+      </w:r>
+      <w:r>
+        <w:t xml:space="preserve"> in this case</w:t>
+      </w:r>
+      <w:r>
+        <w:t>, and 68% are w/in (Sigma)/sqrt(n))</w:t>
+      </w:r>
+      <w:r>
+        <w:t xml:space="preserve"> [ OR 1 SE ]</w:t>
+      </w:r>
+    </w:p>
+    <w:p>
+      <w:pPr>
+        <w:pStyle w:val="ListBullet"/>
+      </w:pPr>
+      <w:r>
+        <w:t xml:space="preserve">Here, for the 95% example, </w:t>
+      </w:r>
+      <w:r>
+        <w:t>2(Sigma)/sqrt(n))</w:t>
+      </w:r>
+      <w:r>
+        <w:rPr>
+          <w:b/>
+        </w:rPr>
+        <w:t xml:space="preserve"> </w:t>
+      </w:r>
+      <w:r>
+        <w:t xml:space="preserve">= </w:t>
+      </w:r>
+      <w:r>
+        <w:rPr>
+          <w:b/>
+        </w:rPr>
+        <w:t>margin of error</w:t>
+      </w:r>
+    </w:p>
+    <w:p>
+      <w:pPr>
+        <w:pStyle w:val="ListBullet"/>
+      </w:pPr>
+      <w:r>
+        <w:t xml:space="preserve">If everyone started using </w:t>
       </w:r>
       <w:r>
         <w:t>Bieber Tweeter</w:t>
       </w:r>
       <w:r>
-        <w:t xml:space="preserve"> we’d expect</w:t>
-      </w:r>
-      <w:r>
-        <w:t xml:space="preserve"> our best </w:t>
-      </w:r>
-      <w:r>
-        <w:rPr>
-          <w:i/>
-        </w:rPr>
-        <w:t>GUESS</w:t>
+        <w:t>, there would be a new population distribution, but we don’t’ know what it would be</w:t>
+      </w:r>
+    </w:p>
+    <w:p>
+      <w:pPr>
+        <w:pStyle w:val="ListBullet"/>
+      </w:pPr>
+      <w:r>
+        <w:t xml:space="preserve">But we </w:t>
+      </w:r>
+      <w:r>
+        <w:rPr>
+          <w:i/>
+        </w:rPr>
+        <w:t xml:space="preserve">do </w:t>
+      </w:r>
+      <w:r>
+        <w:t xml:space="preserve">know a sample of size 35 has mean = 40, and if 95% of sample means are w/in 2 SE’s of the population mean, then this </w:t>
+      </w:r>
+      <w:r>
+        <w:t xml:space="preserve">sample </w:t>
+      </w:r>
+      <w:r>
+        <w:t xml:space="preserve">mean value of 40 has a 95% chance of being w/in 2 SE’s of the </w:t>
+      </w:r>
+      <w:r>
+        <w:rPr>
+          <w:i/>
+        </w:rPr>
+        <w:t>new</w:t>
       </w:r>
       <w:r>
         <w:t xml:space="preserve"> </w:t>
       </w:r>
       <w:r>
-        <w:t>of</w:t>
-      </w:r>
-      <w:r>
-        <w:t xml:space="preserve"> the pop. mean to be = 40</w:t>
-      </w:r>
-    </w:p>
-    <w:p>
-      <w:pPr>
-        <w:pStyle w:val="ListBullet"/>
-      </w:pPr>
-      <w:r>
-        <w:t>There’s some range around 40 wherein the TRUE population mean would be in this case</w:t>
-      </w:r>
-    </w:p>
-    <w:p>
-      <w:pPr>
-        <w:pStyle w:val="ListBullet"/>
-      </w:pPr>
-      <w:r>
-        <w:t xml:space="preserve">Approximately 95% of sample means fall between </w:t>
-      </w:r>
-      <w:r>
-        <w:t>2(</w:t>
-      </w:r>
-      <w:r>
-        <w:t>Sigma)/sqrt(n)</w:t>
-      </w:r>
-      <w:r>
-        <w:t>)</w:t>
-      </w:r>
-      <w:r>
-        <w:t xml:space="preserve"> in this case</w:t>
-      </w:r>
-      <w:r>
-        <w:t xml:space="preserve">, and 68% are w/in </w:t>
-      </w:r>
-      <w:bookmarkStart w:id="0" w:name="_GoBack"/>
-      <w:bookmarkEnd w:id="0"/>
-      <w:r>
-        <w:t>(Sigma)/sqrt(n))</w:t>
+        <w:t xml:space="preserve">population </w:t>
+      </w:r>
+      <w:r>
+        <w:t>distribution</w:t>
+      </w:r>
+      <w:r>
+        <w:t>’s mean</w:t>
+      </w:r>
+    </w:p>
+    <w:p>
+      <w:pPr>
+        <w:pStyle w:val="ListBullet"/>
+        <w:rPr>
+          <w:b/>
+        </w:rPr>
+      </w:pPr>
+      <w:r>
+        <w:t xml:space="preserve">We have a new best guess for the </w:t>
+      </w:r>
+      <w:r>
+        <w:t>Bieber Tweeter</w:t>
+      </w:r>
+      <w:r>
+        <w:t xml:space="preserve"> population mean that we get from the sample mean of only </w:t>
+      </w:r>
+      <w:r>
+        <w:t>Bieber Tweeter</w:t>
+      </w:r>
+      <w:r>
+        <w:t xml:space="preserve"> users, called </w:t>
+      </w:r>
+      <w:r>
+        <w:rPr>
+          <w:b/>
+        </w:rPr>
+        <w:t>u(bt)</w:t>
+      </w:r>
+    </w:p>
+    <w:p>
+      <w:pPr>
+        <w:pStyle w:val="ListBullet"/>
+      </w:pPr>
+      <w:r>
+        <w:t xml:space="preserve">And we </w:t>
+      </w:r>
+      <w:r>
+        <w:t>know 95% of sample means of people who use BT would fall w/in some interval</w:t>
+      </w:r>
+    </w:p>
+    <w:p>
+      <w:pPr>
+        <w:pStyle w:val="ListBullet"/>
+      </w:pPr>
+      <w:r>
+        <w:rPr>
+          <w:noProof/>
+        </w:rPr>
+        <w:drawing>
+          <wp:inline distT="0" distB="0" distL="0" distR="0" wp14:anchorId="2F7DC8ED" wp14:editId="2A6AF1FE">
+            <wp:extent cx="1999105" cy="521335"/>
+            <wp:effectExtent l="0" t="0" r="1270" b="0"/>
+            <wp:docPr id="1" name="Picture 1"/>
+            <wp:cNvGraphicFramePr>
+              <a:graphicFrameLocks xmlns:a="http://schemas.openxmlformats.org/drawingml/2006/main" noChangeAspect="1"/>
+            </wp:cNvGraphicFramePr>
+            <a:graphic xmlns:a="http://schemas.openxmlformats.org/drawingml/2006/main">
+              <a:graphicData uri="http://schemas.openxmlformats.org/drawingml/2006/picture">
+                <pic:pic xmlns:pic="http://schemas.openxmlformats.org/drawingml/2006/picture">
+                  <pic:nvPicPr>
+                    <pic:cNvPr id="1" name=""/>
+                    <pic:cNvPicPr/>
+                  </pic:nvPicPr>
+                  <pic:blipFill>
+                    <a:blip r:embed="rId5"/>
+                    <a:stretch>
+                      <a:fillRect/>
+                    </a:stretch>
+                  </pic:blipFill>
+                  <pic:spPr>
+                    <a:xfrm>
+                      <a:off x="0" y="0"/>
+                      <a:ext cx="2047121" cy="533857"/>
+                    </a:xfrm>
+                    <a:prstGeom prst="rect">
+                      <a:avLst/>
+                    </a:prstGeom>
+                  </pic:spPr>
+                </pic:pic>
+              </a:graphicData>
+            </a:graphic>
+          </wp:inline>
+        </w:drawing>
+      </w:r>
+    </w:p>
+    <w:p>
+      <w:pPr>
+        <w:pStyle w:val="ListBullet"/>
+      </w:pPr>
+      <w:r>
+        <w:lastRenderedPageBreak/>
+        <w:t xml:space="preserve">And it’s </w:t>
+      </w:r>
+      <w:r>
+        <w:rPr>
+          <w:i/>
+        </w:rPr>
+        <w:t xml:space="preserve">very </w:t>
+      </w:r>
+      <w:r>
+        <w:t xml:space="preserve">likely this sample mean </w:t>
+      </w:r>
+      <w:r>
+        <w:t xml:space="preserve">= </w:t>
+      </w:r>
+      <w:r>
+        <w:t>40 is w/in this interval</w:t>
+      </w:r>
+      <w:r>
+        <w:t xml:space="preserve"> (is one of those 95% of sample means)</w:t>
+      </w:r>
+    </w:p>
+    <w:p>
+      <w:pPr>
+        <w:pStyle w:val="ListBullet"/>
+      </w:pPr>
+      <w:r>
+        <w:rPr>
+          <w:noProof/>
+        </w:rPr>
+        <w:drawing>
+          <wp:inline distT="0" distB="0" distL="0" distR="0" wp14:anchorId="198FF52C" wp14:editId="73FD0A19">
+            <wp:extent cx="2400300" cy="563199"/>
+            <wp:effectExtent l="0" t="0" r="0" b="8890"/>
+            <wp:docPr id="2" name="Picture 2"/>
+            <wp:cNvGraphicFramePr>
+              <a:graphicFrameLocks xmlns:a="http://schemas.openxmlformats.org/drawingml/2006/main" noChangeAspect="1"/>
+            </wp:cNvGraphicFramePr>
+            <a:graphic xmlns:a="http://schemas.openxmlformats.org/drawingml/2006/main">
+              <a:graphicData uri="http://schemas.openxmlformats.org/drawingml/2006/picture">
+                <pic:pic xmlns:pic="http://schemas.openxmlformats.org/drawingml/2006/picture">
+                  <pic:nvPicPr>
+                    <pic:cNvPr id="1" name=""/>
+                    <pic:cNvPicPr/>
+                  </pic:nvPicPr>
+                  <pic:blipFill>
+                    <a:blip r:embed="rId6"/>
+                    <a:stretch>
+                      <a:fillRect/>
+                    </a:stretch>
+                  </pic:blipFill>
+                  <pic:spPr>
+                    <a:xfrm>
+                      <a:off x="0" y="0"/>
+                      <a:ext cx="2423530" cy="568650"/>
+                    </a:xfrm>
+                    <a:prstGeom prst="rect">
+                      <a:avLst/>
+                    </a:prstGeom>
+                  </pic:spPr>
+                </pic:pic>
+              </a:graphicData>
+            </a:graphic>
+          </wp:inline>
+        </w:drawing>
+      </w:r>
+      <w:r>
+        <w:t xml:space="preserve"> </w:t>
+      </w:r>
+      <w:r>
+        <w:tab/>
+      </w:r>
+      <w:r>
+        <w:sym w:font="Wingdings" w:char="F0E0"/>
+      </w:r>
+      <w:r>
+        <w:tab/>
+        <w:t xml:space="preserve"> </w:t>
+      </w:r>
+      <w:r>
+        <w:rPr>
+          <w:noProof/>
+        </w:rPr>
+        <w:drawing>
+          <wp:inline distT="0" distB="0" distL="0" distR="0" wp14:anchorId="2BD6C4EE" wp14:editId="60D316A0">
+            <wp:extent cx="2514600" cy="859260"/>
+            <wp:effectExtent l="0" t="0" r="0" b="0"/>
+            <wp:docPr id="3" name="Picture 3"/>
+            <wp:cNvGraphicFramePr>
+              <a:graphicFrameLocks xmlns:a="http://schemas.openxmlformats.org/drawingml/2006/main" noChangeAspect="1"/>
+            </wp:cNvGraphicFramePr>
+            <a:graphic xmlns:a="http://schemas.openxmlformats.org/drawingml/2006/main">
+              <a:graphicData uri="http://schemas.openxmlformats.org/drawingml/2006/picture">
+                <pic:pic xmlns:pic="http://schemas.openxmlformats.org/drawingml/2006/picture">
+                  <pic:nvPicPr>
+                    <pic:cNvPr id="1" name=""/>
+                    <pic:cNvPicPr/>
+                  </pic:nvPicPr>
+                  <pic:blipFill>
+                    <a:blip r:embed="rId7"/>
+                    <a:stretch>
+                      <a:fillRect/>
+                    </a:stretch>
+                  </pic:blipFill>
+                  <pic:spPr>
+                    <a:xfrm>
+                      <a:off x="0" y="0"/>
+                      <a:ext cx="2532688" cy="865441"/>
+                    </a:xfrm>
+                    <a:prstGeom prst="rect">
+                      <a:avLst/>
+                    </a:prstGeom>
+                  </pic:spPr>
+                </pic:pic>
+              </a:graphicData>
+            </a:graphic>
+          </wp:inline>
+        </w:drawing>
+      </w:r>
+    </w:p>
+    <w:p>
+      <w:pPr>
+        <w:pStyle w:val="ListBullet"/>
+      </w:pPr>
+      <w:r>
+        <w:rPr>
+          <w:noProof/>
+        </w:rPr>
+        <w:drawing>
+          <wp:inline distT="0" distB="0" distL="0" distR="0" wp14:anchorId="1C8F9FE0" wp14:editId="679A5FA8">
+            <wp:extent cx="2181225" cy="560886"/>
+            <wp:effectExtent l="0" t="0" r="0" b="0"/>
+            <wp:docPr id="4" name="Picture 4"/>
+            <wp:cNvGraphicFramePr>
+              <a:graphicFrameLocks xmlns:a="http://schemas.openxmlformats.org/drawingml/2006/main" noChangeAspect="1"/>
+            </wp:cNvGraphicFramePr>
+            <a:graphic xmlns:a="http://schemas.openxmlformats.org/drawingml/2006/main">
+              <a:graphicData uri="http://schemas.openxmlformats.org/drawingml/2006/picture">
+                <pic:pic xmlns:pic="http://schemas.openxmlformats.org/drawingml/2006/picture">
+                  <pic:nvPicPr>
+                    <pic:cNvPr id="1" name=""/>
+                    <pic:cNvPicPr/>
+                  </pic:nvPicPr>
+                  <pic:blipFill>
+                    <a:blip r:embed="rId8"/>
+                    <a:stretch>
+                      <a:fillRect/>
+                    </a:stretch>
+                  </pic:blipFill>
+                  <pic:spPr>
+                    <a:xfrm>
+                      <a:off x="0" y="0"/>
+                      <a:ext cx="2202703" cy="566409"/>
+                    </a:xfrm>
+                    <a:prstGeom prst="rect">
+                      <a:avLst/>
+                    </a:prstGeom>
+                  </pic:spPr>
+                </pic:pic>
+              </a:graphicData>
+            </a:graphic>
+          </wp:inline>
+        </w:drawing>
+      </w:r>
+      <w:r>
+        <w:t xml:space="preserve"> </w:t>
+      </w:r>
+      <w:r>
+        <w:tab/>
+      </w:r>
+      <w:r>
+        <w:sym w:font="Wingdings" w:char="F0E8"/>
+      </w:r>
+      <w:r>
+        <w:t xml:space="preserve"> </w:t>
+      </w:r>
+      <w:r>
+        <w:tab/>
+      </w:r>
+      <w:r>
+        <w:rPr>
+          <w:noProof/>
+        </w:rPr>
+        <w:drawing>
+          <wp:inline distT="0" distB="0" distL="0" distR="0" wp14:anchorId="392B849D" wp14:editId="5C725FF4">
+            <wp:extent cx="2552700" cy="850900"/>
+            <wp:effectExtent l="0" t="0" r="0" b="6350"/>
+            <wp:docPr id="5" name="Picture 5"/>
+            <wp:cNvGraphicFramePr>
+              <a:graphicFrameLocks xmlns:a="http://schemas.openxmlformats.org/drawingml/2006/main" noChangeAspect="1"/>
+            </wp:cNvGraphicFramePr>
+            <a:graphic xmlns:a="http://schemas.openxmlformats.org/drawingml/2006/main">
+              <a:graphicData uri="http://schemas.openxmlformats.org/drawingml/2006/picture">
+                <pic:pic xmlns:pic="http://schemas.openxmlformats.org/drawingml/2006/picture">
+                  <pic:nvPicPr>
+                    <pic:cNvPr id="1" name=""/>
+                    <pic:cNvPicPr/>
+                  </pic:nvPicPr>
+                  <pic:blipFill>
+                    <a:blip r:embed="rId9"/>
+                    <a:stretch>
+                      <a:fillRect/>
+                    </a:stretch>
+                  </pic:blipFill>
+                  <pic:spPr>
+                    <a:xfrm>
+                      <a:off x="0" y="0"/>
+                      <a:ext cx="2552700" cy="850900"/>
+                    </a:xfrm>
+                    <a:prstGeom prst="rect">
+                      <a:avLst/>
+                    </a:prstGeom>
+                  </pic:spPr>
+                </pic:pic>
+              </a:graphicData>
+            </a:graphic>
+          </wp:inline>
+        </w:drawing>
+      </w:r>
+    </w:p>
+    <w:p>
+      <w:pPr>
+        <w:pStyle w:val="ListBullet"/>
+      </w:pPr>
+      <w:r>
+        <w:rPr>
+          <w:noProof/>
+        </w:rPr>
+        <w:drawing>
+          <wp:inline distT="0" distB="0" distL="0" distR="0" wp14:anchorId="03AAA064" wp14:editId="40B494F8">
+            <wp:extent cx="2783205" cy="595862"/>
+            <wp:effectExtent l="0" t="0" r="0" b="0"/>
+            <wp:docPr id="6" name="Picture 6"/>
+            <wp:cNvGraphicFramePr>
+              <a:graphicFrameLocks xmlns:a="http://schemas.openxmlformats.org/drawingml/2006/main" noChangeAspect="1"/>
+            </wp:cNvGraphicFramePr>
+            <a:graphic xmlns:a="http://schemas.openxmlformats.org/drawingml/2006/main">
+              <a:graphicData uri="http://schemas.openxmlformats.org/drawingml/2006/picture">
+                <pic:pic xmlns:pic="http://schemas.openxmlformats.org/drawingml/2006/picture">
+                  <pic:nvPicPr>
+                    <pic:cNvPr id="1" name=""/>
+                    <pic:cNvPicPr/>
+                  </pic:nvPicPr>
+                  <pic:blipFill>
+                    <a:blip r:embed="rId10"/>
+                    <a:stretch>
+                      <a:fillRect/>
+                    </a:stretch>
+                  </pic:blipFill>
+                  <pic:spPr>
+                    <a:xfrm>
+                      <a:off x="0" y="0"/>
+                      <a:ext cx="2813110" cy="602264"/>
+                    </a:xfrm>
+                    <a:prstGeom prst="rect">
+                      <a:avLst/>
+                    </a:prstGeom>
+                  </pic:spPr>
+                </pic:pic>
+              </a:graphicData>
+            </a:graphic>
+          </wp:inline>
+        </w:drawing>
       </w:r>
     </w:p>
     <w:p>
@@ -599,11 +1011,999 @@
     <w:p>
       <w:pPr>
         <w:pStyle w:val="ListBullet"/>
+      </w:pPr>
+      <w:r>
+        <w:t>W/</w:t>
+      </w:r>
+      <w:r>
+        <w:t xml:space="preserve"> u(bt) = 40, we’</w:t>
+      </w:r>
+      <w:r>
+        <w:t>d have an interval of:</w:t>
+      </w:r>
+    </w:p>
+    <w:p>
+      <w:pPr>
+        <w:pStyle w:val="ListBullet"/>
+        <w:tabs>
+          <w:tab w:val="clear" w:pos="360"/>
+          <w:tab w:val="num" w:pos="720"/>
+        </w:tabs>
+        <w:ind w:left="720"/>
+      </w:pPr>
+      <w:r>
+        <w:t xml:space="preserve"> (40 -</w:t>
+      </w:r>
+      <w:r>
+        <w:t xml:space="preserve"> (2*16.04)</w:t>
+      </w:r>
+      <w:r>
+        <w:t xml:space="preserve">/Sqrt(35)) &lt; u(bt) &lt; </w:t>
+      </w:r>
+      <w:r>
+        <w:t>(40 - (2*16.04)/Sqrt(35))</w:t>
+      </w:r>
+      <w:r>
+        <w:t xml:space="preserve"> = </w:t>
+      </w:r>
+      <w:r>
+        <w:rPr>
+          <w:b/>
+        </w:rPr>
+        <w:t xml:space="preserve">34.57749 &lt; </w:t>
+      </w:r>
+      <w:r>
+        <w:rPr>
+          <w:b/>
+        </w:rPr>
+        <w:t xml:space="preserve">u(bt) &lt; </w:t>
+      </w:r>
+      <w:r>
+        <w:rPr>
+          <w:b/>
+        </w:rPr>
+        <w:t>45.42251</w:t>
+      </w:r>
+    </w:p>
+    <w:p>
+      <w:pPr>
+        <w:pStyle w:val="ListBullet"/>
+      </w:pPr>
+      <w:r>
+        <w:t>This is our</w:t>
+      </w:r>
+      <w:r>
+        <w:t xml:space="preserve"> </w:t>
+      </w:r>
+      <w:r>
+        <w:rPr>
+          <w:b/>
+        </w:rPr>
+        <w:t>confidence interval</w:t>
+      </w:r>
+      <w:r>
+        <w:rPr>
+          <w:b/>
+        </w:rPr>
+        <w:t xml:space="preserve"> (CI)</w:t>
+      </w:r>
+      <w:r>
+        <w:rPr>
+          <w:b/>
+        </w:rPr>
+        <w:t xml:space="preserve">, </w:t>
+      </w:r>
+      <w:r>
+        <w:t>more specifically our</w:t>
+      </w:r>
+      <w:r>
+        <w:rPr>
+          <w:b/>
+        </w:rPr>
+        <w:t xml:space="preserve"> 95% CI, + </w:t>
+      </w:r>
+      <w:r>
+        <w:t>our distribution can be anywhere from being centered at u = 34.58 to being centered at</w:t>
+      </w:r>
+      <w:r>
+        <w:t xml:space="preserve"> u = 45.4</w:t>
+      </w:r>
+      <w:r>
+        <w:t>2</w:t>
+      </w:r>
+      <w:r>
+        <w:t>, where a value of 40 is still w/in that 95% range</w:t>
+      </w:r>
+      <w:r>
+        <w:t xml:space="preserve"> for both cases</w:t>
+      </w:r>
+      <w:r>
+        <w:t xml:space="preserve"> (w/in 2 SE’s)</w:t>
+      </w:r>
+    </w:p>
+    <w:p>
+      <w:pPr>
+        <w:pStyle w:val="ListBullet"/>
+      </w:pPr>
+      <w:r>
+        <w:t xml:space="preserve">Note, we are sure </w:t>
+      </w:r>
+      <w:r>
+        <w:rPr>
+          <w:i/>
+        </w:rPr>
+        <w:t xml:space="preserve">APPROXIMATELY </w:t>
+      </w:r>
+      <w:r>
+        <w:rPr>
+          <w:i/>
+        </w:rPr>
+        <w:t xml:space="preserve">95% </w:t>
+      </w:r>
+      <w:r>
+        <w:t xml:space="preserve">of </w:t>
+      </w:r>
+      <w:r>
+        <w:t>sample</w:t>
+      </w:r>
+      <w:r>
+        <w:t xml:space="preserve"> means fall w/in this interval, so 2*Sigma/Sqrt(n) or 2 * SE is </w:t>
+      </w:r>
+      <w:r>
+        <w:rPr>
+          <w:i/>
+        </w:rPr>
+        <w:t xml:space="preserve">APPROXIMATELY </w:t>
+      </w:r>
+      <w:r>
+        <w:rPr>
+          <w:i/>
+        </w:rPr>
+        <w:t>our margin of error</w:t>
+      </w:r>
+    </w:p>
+    <w:p>
+      <w:pPr>
+        <w:pStyle w:val="ListBullet"/>
+        <w:rPr>
+          <w:b/>
+        </w:rPr>
+      </w:pPr>
+      <w:r>
+        <w:t>I</w:t>
+      </w:r>
+      <w:r>
+        <w:t>n a normal distribution</w:t>
+      </w:r>
+      <w:r>
+        <w:t xml:space="preserve"> w/ mean u, </w:t>
+      </w:r>
+      <w:r>
+        <w:t>approximately</w:t>
+      </w:r>
+      <w:r>
+        <w:t xml:space="preserve"> 95% of data are w/in 2</w:t>
+      </w:r>
+      <w:r>
+        <w:t xml:space="preserve"> SD, but the </w:t>
+      </w:r>
+      <w:r>
+        <w:rPr>
+          <w:i/>
+        </w:rPr>
+        <w:t xml:space="preserve">exact # of SD’s </w:t>
+      </w:r>
+      <w:r>
+        <w:t xml:space="preserve">that bounds 95% of the data can be found from the z-table and is </w:t>
+      </w:r>
+      <w:r>
+        <w:rPr>
+          <w:b/>
+        </w:rPr>
+        <w:t xml:space="preserve">-1.96 (0.0250) </w:t>
+      </w:r>
+      <w:r>
+        <w:rPr>
+          <w:b/>
+        </w:rPr>
+        <w:t>+</w:t>
+      </w:r>
+      <w:r>
+        <w:rPr>
+          <w:b/>
+        </w:rPr>
+        <w:t xml:space="preserve"> 1.96 (0.9750)</w:t>
+      </w:r>
+    </w:p>
+    <w:p>
+      <w:pPr>
+        <w:pStyle w:val="ListBullet"/>
+        <w:rPr>
+          <w:b/>
+        </w:rPr>
+      </w:pPr>
+      <w:r>
+        <w:t xml:space="preserve">So w/ a NORMAL sampling </w:t>
+      </w:r>
+      <w:r>
+        <w:t>distribution</w:t>
+      </w:r>
+      <w:r>
+        <w:t xml:space="preserve">, </w:t>
+      </w:r>
+      <w:r>
+        <w:rPr>
+          <w:i/>
+        </w:rPr>
+        <w:t xml:space="preserve">EXACTLY </w:t>
+      </w:r>
+      <w:r>
+        <w:t>95% of samples means are w/in 1.96 SE’s from the population mean</w:t>
+      </w:r>
+    </w:p>
+    <w:p>
+      <w:pPr>
+        <w:pStyle w:val="ListBullet"/>
+        <w:rPr>
+          <w:b/>
+        </w:rPr>
+      </w:pPr>
+      <w:r>
+        <w:t xml:space="preserve">Calculate </w:t>
+      </w:r>
+      <w:r>
+        <w:t xml:space="preserve">95% </w:t>
+      </w:r>
+      <w:r>
+        <w:t>CI</w:t>
+      </w:r>
+      <w:r>
+        <w:rPr>
+          <w:b/>
+        </w:rPr>
+        <w:t xml:space="preserve"> </w:t>
+      </w:r>
+      <w:r>
+        <w:t xml:space="preserve">for the mean </w:t>
+      </w:r>
+      <w:r>
+        <w:t>of all BT users</w:t>
+      </w:r>
+      <w:r>
+        <w:t xml:space="preserve"> using </w:t>
+      </w:r>
+      <w:r>
+        <w:rPr>
+          <w:b/>
+        </w:rPr>
+        <w:t>point estimate</w:t>
+      </w:r>
+      <w:r>
+        <w:t xml:space="preserve"> of 40</w:t>
+      </w:r>
+    </w:p>
+    <w:p>
+      <w:pPr>
+        <w:pStyle w:val="ListBullet"/>
+        <w:tabs>
+          <w:tab w:val="clear" w:pos="360"/>
+          <w:tab w:val="num" w:pos="720"/>
+        </w:tabs>
+        <w:ind w:left="720"/>
+        <w:rPr>
+          <w:b/>
+        </w:rPr>
+      </w:pPr>
+      <w:r>
+        <w:t xml:space="preserve">SE = </w:t>
+      </w:r>
+      <w:r>
+        <w:t>(</w:t>
+      </w:r>
+      <w:r>
+        <w:t>16.04)/Sqrt(35</w:t>
+      </w:r>
+      <w:r>
+        <w:t xml:space="preserve">) = </w:t>
+      </w:r>
+      <w:r>
+        <w:rPr>
+          <w:b/>
+        </w:rPr>
+        <w:t xml:space="preserve">2.711254849 </w:t>
+      </w:r>
+      <w:r>
+        <w:sym w:font="Wingdings" w:char="F0E0"/>
+      </w:r>
+      <w:r>
+        <w:t xml:space="preserve"> SE*1.96 = </w:t>
+      </w:r>
+      <w:r>
+        <w:rPr>
+          <w:b/>
+        </w:rPr>
+        <w:t>5.314059504</w:t>
+      </w:r>
+    </w:p>
+    <w:p>
+      <w:pPr>
+        <w:pStyle w:val="ListBullet"/>
+        <w:tabs>
+          <w:tab w:val="clear" w:pos="360"/>
+          <w:tab w:val="num" w:pos="720"/>
+        </w:tabs>
+        <w:ind w:left="720"/>
+        <w:rPr>
+          <w:b/>
+        </w:rPr>
+      </w:pPr>
+      <w:r>
+        <w:t xml:space="preserve">{40 - </w:t>
+      </w:r>
+      <w:r>
+        <w:t>5.314059504</w:t>
+      </w:r>
+      <w:r>
+        <w:t xml:space="preserve">, 40 + </w:t>
+      </w:r>
+      <w:r>
+        <w:t>5.314059504</w:t>
+      </w:r>
+      <w:r>
+        <w:t xml:space="preserve">} == </w:t>
+      </w:r>
+      <w:r>
+        <w:rPr>
+          <w:b/>
+        </w:rPr>
+        <w:t>{</w:t>
+      </w:r>
+      <w:r>
+        <w:rPr>
+          <w:rFonts w:ascii="Calibri" w:eastAsia="Times New Roman" w:hAnsi="Calibri" w:cs="Times New Roman"/>
+          <w:b/>
+          <w:color w:val="000000"/>
+        </w:rPr>
+        <w:t>34.68594</w:t>
+      </w:r>
+      <w:r>
+        <w:rPr>
+          <w:b/>
+        </w:rPr>
+        <w:t xml:space="preserve">, </w:t>
+      </w:r>
+      <w:r>
+        <w:rPr>
+          <w:rFonts w:ascii="Calibri" w:eastAsia="Times New Roman" w:hAnsi="Calibri" w:cs="Times New Roman"/>
+          <w:b/>
+          <w:color w:val="000000"/>
+        </w:rPr>
+        <w:t>45.31406}</w:t>
+      </w:r>
+    </w:p>
+    <w:p>
+      <w:pPr>
+        <w:pStyle w:val="ListBullet"/>
+        <w:rPr>
+          <w:i/>
+        </w:rPr>
+      </w:pPr>
+      <w:r>
+        <w:rPr>
+          <w:i/>
+        </w:rPr>
+        <w:t xml:space="preserve">So exactly 95% of samples means in this distribution are between </w:t>
+      </w:r>
+      <w:r>
+        <w:rPr>
+          <w:b/>
+          <w:i/>
+        </w:rPr>
+        <w:t>{</w:t>
+      </w:r>
+      <w:r>
+        <w:rPr>
+          <w:rFonts w:ascii="Calibri" w:eastAsia="Times New Roman" w:hAnsi="Calibri" w:cs="Times New Roman"/>
+          <w:i/>
+          <w:color w:val="000000"/>
+        </w:rPr>
+        <w:t>34.68594</w:t>
+      </w:r>
+      <w:r>
+        <w:rPr>
+          <w:b/>
+          <w:i/>
+        </w:rPr>
+        <w:t xml:space="preserve">, </w:t>
+      </w:r>
+      <w:r>
+        <w:rPr>
+          <w:rFonts w:ascii="Calibri" w:eastAsia="Times New Roman" w:hAnsi="Calibri" w:cs="Times New Roman"/>
+          <w:i/>
+          <w:color w:val="000000"/>
+        </w:rPr>
+        <w:t>45.31406}</w:t>
+      </w:r>
+      <w:r>
+        <w:rPr>
+          <w:rFonts w:ascii="Calibri" w:eastAsia="Times New Roman" w:hAnsi="Calibri" w:cs="Times New Roman"/>
+          <w:i/>
+          <w:color w:val="000000"/>
+        </w:rPr>
+        <w:t xml:space="preserve"> </w:t>
+      </w:r>
+      <w:r>
+        <w:rPr>
+          <w:rFonts w:ascii="Calibri" w:eastAsia="Times New Roman" w:hAnsi="Calibri" w:cs="Times New Roman"/>
+          <w:color w:val="000000"/>
+        </w:rPr>
+        <w:t xml:space="preserve">= </w:t>
+      </w:r>
+      <w:r>
+        <w:rPr>
+          <w:rFonts w:ascii="Calibri" w:eastAsia="Times New Roman" w:hAnsi="Calibri" w:cs="Times New Roman"/>
+          <w:b/>
+          <w:color w:val="000000"/>
+        </w:rPr>
+        <w:t>interval estimate</w:t>
+      </w:r>
+    </w:p>
+    <w:p>
+      <w:pPr>
+        <w:pStyle w:val="ListBullet"/>
+        <w:numPr>
+          <w:ilvl w:val="0"/>
+          <w:numId w:val="0"/>
+        </w:numPr>
+        <w:ind w:left="1080" w:firstLine="360"/>
+        <w:rPr>
+          <w:i/>
+        </w:rPr>
+      </w:pPr>
+      <w:r>
+        <w:rPr>
+          <w:noProof/>
+        </w:rPr>
+        <w:drawing>
+          <wp:inline distT="0" distB="0" distL="0" distR="0" wp14:anchorId="51BD7B93" wp14:editId="239CAD26">
+            <wp:extent cx="3571875" cy="2152650"/>
+            <wp:effectExtent l="0" t="0" r="9525" b="0"/>
+            <wp:docPr id="7" name="Picture 7"/>
+            <wp:cNvGraphicFramePr>
+              <a:graphicFrameLocks xmlns:a="http://schemas.openxmlformats.org/drawingml/2006/main" noChangeAspect="1"/>
+            </wp:cNvGraphicFramePr>
+            <a:graphic xmlns:a="http://schemas.openxmlformats.org/drawingml/2006/main">
+              <a:graphicData uri="http://schemas.openxmlformats.org/drawingml/2006/picture">
+                <pic:pic xmlns:pic="http://schemas.openxmlformats.org/drawingml/2006/picture">
+                  <pic:nvPicPr>
+                    <pic:cNvPr id="1" name=""/>
+                    <pic:cNvPicPr/>
+                  </pic:nvPicPr>
+                  <pic:blipFill>
+                    <a:blip r:embed="rId11"/>
+                    <a:stretch>
+                      <a:fillRect/>
+                    </a:stretch>
+                  </pic:blipFill>
+                  <pic:spPr>
+                    <a:xfrm>
+                      <a:off x="0" y="0"/>
+                      <a:ext cx="3571875" cy="2152650"/>
+                    </a:xfrm>
+                    <a:prstGeom prst="rect">
+                      <a:avLst/>
+                    </a:prstGeom>
+                  </pic:spPr>
+                </pic:pic>
+              </a:graphicData>
+            </a:graphic>
+          </wp:inline>
+        </w:drawing>
+      </w:r>
+    </w:p>
+    <w:p>
+      <w:pPr>
+        <w:pStyle w:val="ListBullet"/>
+      </w:pPr>
+      <w:r>
+        <w:lastRenderedPageBreak/>
+        <w:t>Say we have some sample mean, x(t), and after some intervention, we want to find the population mean afterward (i.e. everyone use BT)</w:t>
+      </w:r>
+    </w:p>
+    <w:p>
+      <w:pPr>
+        <w:pStyle w:val="ListBullet"/>
+        <w:tabs>
+          <w:tab w:val="clear" w:pos="360"/>
+          <w:tab w:val="num" w:pos="720"/>
+        </w:tabs>
+        <w:ind w:left="720"/>
+      </w:pPr>
+      <w:r>
+        <w:t>Pop. mean after intervention can be anywhere in:</w:t>
+      </w:r>
+    </w:p>
+    <w:p>
+      <w:pPr>
+        <w:pStyle w:val="ListBullet"/>
+        <w:numPr>
+          <w:ilvl w:val="0"/>
+          <w:numId w:val="0"/>
+        </w:numPr>
+        <w:ind w:left="1440" w:firstLine="720"/>
+      </w:pPr>
+      <w:r>
+        <w:rPr>
+          <w:noProof/>
+        </w:rPr>
+        <w:drawing>
+          <wp:inline distT="0" distB="0" distL="0" distR="0" wp14:anchorId="4F28CC17" wp14:editId="4D72BF56">
+            <wp:extent cx="3544747" cy="1666875"/>
+            <wp:effectExtent l="0" t="0" r="0" b="0"/>
+            <wp:docPr id="8" name="Picture 8"/>
+            <wp:cNvGraphicFramePr>
+              <a:graphicFrameLocks xmlns:a="http://schemas.openxmlformats.org/drawingml/2006/main" noChangeAspect="1"/>
+            </wp:cNvGraphicFramePr>
+            <a:graphic xmlns:a="http://schemas.openxmlformats.org/drawingml/2006/main">
+              <a:graphicData uri="http://schemas.openxmlformats.org/drawingml/2006/picture">
+                <pic:pic xmlns:pic="http://schemas.openxmlformats.org/drawingml/2006/picture">
+                  <pic:nvPicPr>
+                    <pic:cNvPr id="1" name=""/>
+                    <pic:cNvPicPr/>
+                  </pic:nvPicPr>
+                  <pic:blipFill>
+                    <a:blip r:embed="rId12"/>
+                    <a:stretch>
+                      <a:fillRect/>
+                    </a:stretch>
+                  </pic:blipFill>
+                  <pic:spPr>
+                    <a:xfrm>
+                      <a:off x="0" y="0"/>
+                      <a:ext cx="3555171" cy="1671777"/>
+                    </a:xfrm>
+                    <a:prstGeom prst="rect">
+                      <a:avLst/>
+                    </a:prstGeom>
+                  </pic:spPr>
+                </pic:pic>
+              </a:graphicData>
+            </a:graphic>
+          </wp:inline>
+        </w:drawing>
+      </w:r>
+    </w:p>
+    <w:p>
+      <w:pPr>
+        <w:pStyle w:val="ListBullet"/>
+        <w:tabs>
+          <w:tab w:val="clear" w:pos="360"/>
+          <w:tab w:val="num" w:pos="720"/>
+        </w:tabs>
+        <w:ind w:left="720"/>
+      </w:pPr>
+      <w:r>
+        <w:t>So long as x(t) is w/in 1.96 SE’s of the mean</w:t>
+      </w:r>
+    </w:p>
+    <w:p>
+      <w:pPr>
+        <w:pStyle w:val="ListBullet"/>
+        <w:tabs>
+          <w:tab w:val="clear" w:pos="360"/>
+          <w:tab w:val="num" w:pos="720"/>
+        </w:tabs>
+        <w:ind w:left="720"/>
+      </w:pPr>
+      <w:r>
+        <w:t xml:space="preserve">Point estimate here is </w:t>
+      </w:r>
+      <w:r>
+        <w:t>x(t) (from a sample of size n o</w:t>
+      </w:r>
+      <w:r>
+        <w:t>f</w:t>
+      </w:r>
+      <w:r>
+        <w:t xml:space="preserve"> jus</w:t>
+      </w:r>
+      <w:r>
+        <w:t>t</w:t>
+      </w:r>
+      <w:r>
+        <w:t xml:space="preserve"> </w:t>
+      </w:r>
+      <w:r>
+        <w:t>those who go</w:t>
+      </w:r>
+      <w:r>
+        <w:t>t</w:t>
+      </w:r>
+      <w:r>
+        <w:t xml:space="preserve"> the </w:t>
+      </w:r>
+      <w:r>
+        <w:t>intervention</w:t>
+      </w:r>
+      <w:r>
+        <w:t xml:space="preserve"> a</w:t>
+      </w:r>
+      <w:r>
+        <w:t>nd take the mean)</w:t>
+      </w:r>
+    </w:p>
+    <w:p>
+      <w:pPr>
+        <w:pStyle w:val="ListBullet"/>
+        <w:tabs>
+          <w:tab w:val="clear" w:pos="360"/>
+          <w:tab w:val="num" w:pos="720"/>
+        </w:tabs>
+        <w:ind w:left="720"/>
+      </w:pPr>
+      <w:r>
+        <w:t xml:space="preserve">Interval estimate: </w:t>
+      </w:r>
+      <w:r>
+        <w:rPr>
+          <w:noProof/>
+        </w:rPr>
+        <w:drawing>
+          <wp:inline distT="0" distB="0" distL="0" distR="0" wp14:anchorId="39FD6A13" wp14:editId="03B4B3F1">
+            <wp:extent cx="1790700" cy="414988"/>
+            <wp:effectExtent l="0" t="0" r="0" b="4445"/>
+            <wp:docPr id="9" name="Picture 9"/>
+            <wp:cNvGraphicFramePr>
+              <a:graphicFrameLocks xmlns:a="http://schemas.openxmlformats.org/drawingml/2006/main" noChangeAspect="1"/>
+            </wp:cNvGraphicFramePr>
+            <a:graphic xmlns:a="http://schemas.openxmlformats.org/drawingml/2006/main">
+              <a:graphicData uri="http://schemas.openxmlformats.org/drawingml/2006/picture">
+                <pic:pic xmlns:pic="http://schemas.openxmlformats.org/drawingml/2006/picture">
+                  <pic:nvPicPr>
+                    <pic:cNvPr id="1" name=""/>
+                    <pic:cNvPicPr/>
+                  </pic:nvPicPr>
+                  <pic:blipFill>
+                    <a:blip r:embed="rId13"/>
+                    <a:stretch>
+                      <a:fillRect/>
+                    </a:stretch>
+                  </pic:blipFill>
+                  <pic:spPr>
+                    <a:xfrm>
+                      <a:off x="0" y="0"/>
+                      <a:ext cx="1812591" cy="420061"/>
+                    </a:xfrm>
+                    <a:prstGeom prst="rect">
+                      <a:avLst/>
+                    </a:prstGeom>
+                  </pic:spPr>
+                </pic:pic>
+              </a:graphicData>
+            </a:graphic>
+          </wp:inline>
+        </w:drawing>
+      </w:r>
+    </w:p>
+    <w:p>
+      <w:pPr>
+        <w:pStyle w:val="ListBullet"/>
+        <w:numPr>
+          <w:ilvl w:val="0"/>
+          <w:numId w:val="0"/>
+        </w:numPr>
+        <w:ind w:left="2160" w:firstLine="720"/>
+      </w:pPr>
+      <w:r>
+        <w:rPr>
+          <w:noProof/>
+        </w:rPr>
+        <w:drawing>
+          <wp:inline distT="0" distB="0" distL="0" distR="0" wp14:anchorId="282BC568" wp14:editId="3CB2611D">
+            <wp:extent cx="2362200" cy="1362075"/>
+            <wp:effectExtent l="0" t="0" r="0" b="9525"/>
+            <wp:docPr id="10" name="Picture 10"/>
+            <wp:cNvGraphicFramePr>
+              <a:graphicFrameLocks xmlns:a="http://schemas.openxmlformats.org/drawingml/2006/main" noChangeAspect="1"/>
+            </wp:cNvGraphicFramePr>
+            <a:graphic xmlns:a="http://schemas.openxmlformats.org/drawingml/2006/main">
+              <a:graphicData uri="http://schemas.openxmlformats.org/drawingml/2006/picture">
+                <pic:pic xmlns:pic="http://schemas.openxmlformats.org/drawingml/2006/picture">
+                  <pic:nvPicPr>
+                    <pic:cNvPr id="1" name=""/>
+                    <pic:cNvPicPr/>
+                  </pic:nvPicPr>
+                  <pic:blipFill>
+                    <a:blip r:embed="rId14"/>
+                    <a:stretch>
+                      <a:fillRect/>
+                    </a:stretch>
+                  </pic:blipFill>
+                  <pic:spPr>
+                    <a:xfrm>
+                      <a:off x="0" y="0"/>
+                      <a:ext cx="2362200" cy="1362075"/>
+                    </a:xfrm>
+                    <a:prstGeom prst="rect">
+                      <a:avLst/>
+                    </a:prstGeom>
+                  </pic:spPr>
+                </pic:pic>
+              </a:graphicData>
+            </a:graphic>
+          </wp:inline>
+        </w:drawing>
+      </w:r>
+    </w:p>
+    <w:p>
+      <w:pPr>
+        <w:pStyle w:val="ListBullet"/>
+        <w:tabs>
+          <w:tab w:val="clear" w:pos="360"/>
+          <w:tab w:val="num" w:pos="1080"/>
+        </w:tabs>
+        <w:ind w:left="1080"/>
+      </w:pPr>
+      <w:r>
+        <w:t>Can’t compute yet b/c we don’t the population mean after the intervention</w:t>
+      </w:r>
+    </w:p>
+    <w:p>
+      <w:pPr>
+        <w:pStyle w:val="ListBullet"/>
+        <w:numPr>
+          <w:ilvl w:val="0"/>
+          <w:numId w:val="0"/>
+        </w:numPr>
+        <w:ind w:left="1080"/>
+      </w:pPr>
+    </w:p>
+    <w:p>
+      <w:pPr>
+        <w:pStyle w:val="ListBullet"/>
+      </w:pPr>
+      <w:r>
+        <w:t>Back to BT, we know our</w:t>
+      </w:r>
+      <w:r>
+        <w:t xml:space="preserve"> </w:t>
+      </w:r>
+      <w:r>
+        <w:t>sample mean/</w:t>
+      </w:r>
+      <w:r>
+        <w:t xml:space="preserve">point estimate </w:t>
+      </w:r>
+      <w:r>
+        <w:t xml:space="preserve">= 40, the population mean ranges from </w:t>
+      </w:r>
+      <w:r>
+        <w:t>{34.68594, 45.31406}</w:t>
+      </w:r>
+      <w:r>
+        <w:t xml:space="preserve">. </w:t>
+      </w:r>
+    </w:p>
+    <w:p>
+      <w:pPr>
+        <w:pStyle w:val="ListBullet"/>
+      </w:pPr>
+      <w:r>
+        <w:t xml:space="preserve">We know the </w:t>
+      </w:r>
+      <w:r>
+        <w:rPr>
+          <w:i/>
+        </w:rPr>
+        <w:t xml:space="preserve">original </w:t>
+      </w:r>
+      <w:r>
+        <w:t xml:space="preserve">pop mean = 37.72, which is well w/in this </w:t>
+      </w:r>
+      <w:r>
+        <w:t>interval</w:t>
+      </w:r>
+    </w:p>
+    <w:p>
+      <w:pPr>
+        <w:pStyle w:val="ListBullet"/>
+      </w:pPr>
+      <w:r>
+        <w:t xml:space="preserve">So, a sample of size 35 w/ mean 40 </w:t>
+      </w:r>
+      <w:r>
+        <w:rPr>
+          <w:i/>
+        </w:rPr>
+        <w:t>could</w:t>
+      </w:r>
+      <w:r>
+        <w:rPr>
+          <w:i/>
+        </w:rPr>
+        <w:t>’</w:t>
+      </w:r>
+      <w:r>
+        <w:rPr>
+          <w:i/>
+        </w:rPr>
+        <w:t xml:space="preserve">ve </w:t>
+      </w:r>
+      <w:r>
+        <w:rPr>
+          <w:i/>
+        </w:rPr>
+        <w:t xml:space="preserve">very well </w:t>
+      </w:r>
+      <w:r>
+        <w:rPr>
+          <w:i/>
+        </w:rPr>
+        <w:t>been selected by random chance</w:t>
+      </w:r>
+    </w:p>
+    <w:p>
+      <w:pPr>
+        <w:pStyle w:val="ListBullet"/>
+      </w:pPr>
+      <w:r>
+        <w:t>What about w/ sample size = 250?</w:t>
+      </w:r>
+    </w:p>
+    <w:p>
+      <w:pPr>
+        <w:pStyle w:val="ListBullet"/>
+        <w:tabs>
+          <w:tab w:val="clear" w:pos="360"/>
+          <w:tab w:val="num" w:pos="720"/>
+        </w:tabs>
+        <w:ind w:left="720"/>
+        <w:rPr>
+          <w:b/>
+        </w:rPr>
+      </w:pPr>
+      <w:r>
+        <w:t xml:space="preserve">SE = </w:t>
+      </w:r>
+      <w:r>
+        <w:t>(</w:t>
+      </w:r>
+      <w:r>
+        <w:t>16.04)</w:t>
+      </w:r>
+      <w:r>
+        <w:t>/Sqrt(250</w:t>
+      </w:r>
+      <w:r>
+        <w:t xml:space="preserve">) = </w:t>
+      </w:r>
+      <w:r>
+        <w:rPr>
+          <w:rFonts w:ascii="Calibri" w:eastAsia="Times New Roman" w:hAnsi="Calibri" w:cs="Times New Roman"/>
+          <w:color w:val="000000"/>
+        </w:rPr>
+        <w:t>1.014459</w:t>
+      </w:r>
+      <w:r>
+        <w:rPr>
+          <w:b/>
+        </w:rPr>
+        <w:t xml:space="preserve"> </w:t>
+      </w:r>
+      <w:r>
+        <w:sym w:font="Wingdings" w:char="F0E0"/>
+      </w:r>
+      <w:r>
+        <w:t xml:space="preserve"> SE*1.96 = </w:t>
+      </w:r>
+      <w:r>
+        <w:rPr>
+          <w:b/>
+        </w:rPr>
+        <w:t xml:space="preserve">1.988339 </w:t>
+      </w:r>
+    </w:p>
+    <w:p>
+      <w:pPr>
+        <w:pStyle w:val="ListBullet"/>
+        <w:tabs>
+          <w:tab w:val="clear" w:pos="360"/>
+          <w:tab w:val="num" w:pos="720"/>
+        </w:tabs>
+        <w:ind w:left="720"/>
+        <w:rPr>
+          <w:rFonts w:ascii="Calibri" w:eastAsia="Times New Roman" w:hAnsi="Calibri" w:cs="Times New Roman"/>
+          <w:b/>
+          <w:color w:val="000000"/>
+        </w:rPr>
+      </w:pPr>
+      <w:r>
+        <w:t xml:space="preserve">{40 - </w:t>
+      </w:r>
+      <w:r>
+        <w:t>1.988339</w:t>
+      </w:r>
+      <w:r>
+        <w:t xml:space="preserve">, 40 + </w:t>
+      </w:r>
+      <w:r>
+        <w:t xml:space="preserve">1.988339 </w:t>
+      </w:r>
+      <w:r>
+        <w:t xml:space="preserve">} == </w:t>
+      </w:r>
+      <w:r>
+        <w:rPr>
+          <w:b/>
+        </w:rPr>
+        <w:t>{</w:t>
+      </w:r>
+      <w:r>
+        <w:rPr>
+          <w:rFonts w:ascii="Calibri" w:eastAsia="Times New Roman" w:hAnsi="Calibri" w:cs="Times New Roman"/>
+          <w:b/>
+          <w:color w:val="000000"/>
+        </w:rPr>
+        <w:t>38.01166</w:t>
+      </w:r>
+      <w:r>
+        <w:rPr>
+          <w:b/>
+        </w:rPr>
+        <w:t xml:space="preserve">, </w:t>
+      </w:r>
+      <w:r>
+        <w:rPr>
+          <w:rFonts w:ascii="Calibri" w:eastAsia="Times New Roman" w:hAnsi="Calibri" w:cs="Times New Roman"/>
+          <w:b/>
+          <w:color w:val="000000"/>
+        </w:rPr>
+        <w:t>41.98834</w:t>
+      </w:r>
+      <w:r>
+        <w:rPr>
+          <w:rFonts w:ascii="Calibri" w:eastAsia="Times New Roman" w:hAnsi="Calibri" w:cs="Times New Roman"/>
+          <w:b/>
+          <w:color w:val="000000"/>
+        </w:rPr>
+        <w:t>}</w:t>
+      </w:r>
+    </w:p>
+    <w:p>
+      <w:pPr>
+        <w:pStyle w:val="ListBullet"/>
+        <w:rPr>
+          <w:rFonts w:ascii="Calibri" w:eastAsia="Times New Roman" w:hAnsi="Calibri" w:cs="Times New Roman"/>
+          <w:b/>
+          <w:color w:val="000000"/>
+        </w:rPr>
+      </w:pPr>
+      <w:r>
+        <w:t>So, standard error is smaller, so 1 SE away from the mean is a smaller range, so our CI is smaller</w:t>
+      </w:r>
+      <w:bookmarkStart w:id="0" w:name="_GoBack"/>
+      <w:bookmarkEnd w:id="0"/>
+    </w:p>
+    <w:p>
+      <w:pPr>
+        <w:pStyle w:val="ListBullet"/>
+        <w:numPr>
+          <w:ilvl w:val="0"/>
+          <w:numId w:val="0"/>
+        </w:numPr>
+      </w:pPr>
+    </w:p>
+    <w:p>
+      <w:pPr>
+        <w:pStyle w:val="ListBullet"/>
         <w:numPr>
           <w:ilvl w:val="0"/>
           <w:numId w:val="0"/>
         </w:numPr>
         <w:ind w:left="360"/>
+        <w:rPr>
+          <w:b/>
+        </w:rPr>
       </w:pPr>
     </w:p>
     <w:p>
@@ -619,6 +2019,16 @@
     <w:p>
       <w:pPr>
         <w:pStyle w:val="ListBullet"/>
+        <w:numPr>
+          <w:ilvl w:val="0"/>
+          <w:numId w:val="0"/>
+        </w:numPr>
+        <w:ind w:left="360"/>
+      </w:pPr>
+    </w:p>
+    <w:p>
+      <w:pPr>
+        <w:pStyle w:val="ListBullet"/>
       </w:pPr>
       <w:r>
         <w:t>Find a confidence interval for the distribution of pizza delivery times.</w:t>
@@ -673,6 +2083,7 @@
         <w:ind w:left="1080"/>
       </w:pPr>
       <w:r>
+        <w:lastRenderedPageBreak/>
         <w:t>15.4</w:t>
       </w:r>
     </w:p>
@@ -748,7 +2159,7 @@
   <w:abstractNum w:abstractNumId="0" w15:restartNumberingAfterBreak="0">
     <w:nsid w:val="FFFFFF89"/>
     <w:multiLevelType w:val="singleLevel"/>
-    <w:tmpl w:val="A2343B5A"/>
+    <w:tmpl w:val="88325E90"/>
     <w:lvl w:ilvl="0">
       <w:start w:val="1"/>
       <w:numFmt w:val="bullet"/>

</xml_diff>

<commit_message>
Finish Distribution plots in Python for DS and ML from Udemy, finish Estimation from Udacity Inferential Stats
</commit_message>
<xml_diff>
--- a/Stats/Udacity/DataAnalystNanoDegree/IntroToInferentialStats/Lesson2_Estimation.docx
+++ b/Stats/Udacity/DataAnalystNanoDegree/IntroToInferentialStats/Lesson2_Estimation.docx
@@ -1,6 +1,6 @@
 
 <file path=word/document.xml><?xml version="1.0" encoding="utf-8"?>
-<w:document xmlns:wpc="http://schemas.microsoft.com/office/word/2010/wordprocessingCanvas" xmlns:cx="http://schemas.microsoft.com/office/drawing/2014/chartex" xmlns:cx1="http://schemas.microsoft.com/office/drawing/2015/9/8/chartex" xmlns:cx2="http://schemas.microsoft.com/office/drawing/2015/10/21/chartex" xmlns:cx3="http://schemas.microsoft.com/office/drawing/2016/5/9/chartex" xmlns:cx4="http://schemas.microsoft.com/office/drawing/2016/5/10/chartex" xmlns:cx5="http://schemas.microsoft.com/office/drawing/2016/5/11/chartex" xmlns:cx6="http://schemas.microsoft.com/office/drawing/2016/5/12/chartex" xmlns:cx7="http://schemas.microsoft.com/office/drawing/2016/5/13/chartex" xmlns:cx8="http://schemas.microsoft.com/office/drawing/2016/5/14/chartex" xmlns:mc="http://schemas.openxmlformats.org/markup-compatibility/2006" xmlns:o="urn:schemas-microsoft-com:office:office" xmlns:r="http://schemas.openxmlformats.org/officeDocument/2006/relationships" xmlns:m="http://schemas.openxmlformats.org/officeDocument/2006/math" xmlns:v="urn:schemas-microsoft-com:vml" xmlns:wp14="http://schemas.microsoft.com/office/word/2010/wordprocessingDrawing" xmlns:wp="http://schemas.openxmlformats.org/drawingml/2006/wordprocessingDrawing" xmlns:w10="urn:schemas-microsoft-com:office:word" xmlns:w="http://schemas.openxmlformats.org/wordprocessingml/2006/main" xmlns:w14="http://schemas.microsoft.com/office/word/2010/wordml" xmlns:w15="http://schemas.microsoft.com/office/word/2012/wordml" xmlns:w16se="http://schemas.microsoft.com/office/word/2015/wordml/symex" xmlns:wpg="http://schemas.microsoft.com/office/word/2010/wordprocessingGroup" xmlns:wpi="http://schemas.microsoft.com/office/word/2010/wordprocessingInk" xmlns:wne="http://schemas.microsoft.com/office/word/2006/wordml" xmlns:wps="http://schemas.microsoft.com/office/word/2010/wordprocessingShape" mc:Ignorable="w14 w15 w16se wp14">
+<w:document xmlns:wpc="http://schemas.microsoft.com/office/word/2010/wordprocessingCanvas" xmlns:cx="http://schemas.microsoft.com/office/drawing/2014/chartex" xmlns:cx1="http://schemas.microsoft.com/office/drawing/2015/9/8/chartex" xmlns:cx2="http://schemas.microsoft.com/office/drawing/2015/10/21/chartex" xmlns:cx3="http://schemas.microsoft.com/office/drawing/2016/5/9/chartex" xmlns:cx4="http://schemas.microsoft.com/office/drawing/2016/5/10/chartex" xmlns:cx5="http://schemas.microsoft.com/office/drawing/2016/5/11/chartex" xmlns:cx6="http://schemas.microsoft.com/office/drawing/2016/5/12/chartex" xmlns:cx7="http://schemas.microsoft.com/office/drawing/2016/5/13/chartex" xmlns:cx8="http://schemas.microsoft.com/office/drawing/2016/5/14/chartex" xmlns:mc="http://schemas.openxmlformats.org/markup-compatibility/2006" xmlns:aink="http://schemas.microsoft.com/office/drawing/2016/ink" xmlns:o="urn:schemas-microsoft-com:office:office" xmlns:r="http://schemas.openxmlformats.org/officeDocument/2006/relationships" xmlns:m="http://schemas.openxmlformats.org/officeDocument/2006/math" xmlns:v="urn:schemas-microsoft-com:vml" xmlns:wp14="http://schemas.microsoft.com/office/word/2010/wordprocessingDrawing" xmlns:wp="http://schemas.openxmlformats.org/drawingml/2006/wordprocessingDrawing" xmlns:w10="urn:schemas-microsoft-com:office:word" xmlns:w="http://schemas.openxmlformats.org/wordprocessingml/2006/main" xmlns:w14="http://schemas.microsoft.com/office/word/2010/wordml" xmlns:w15="http://schemas.microsoft.com/office/word/2012/wordml" xmlns:w16se="http://schemas.microsoft.com/office/word/2015/wordml/symex" xmlns:wpg="http://schemas.microsoft.com/office/word/2010/wordprocessingGroup" xmlns:wpi="http://schemas.microsoft.com/office/word/2010/wordprocessingInk" xmlns:wne="http://schemas.microsoft.com/office/word/2006/wordml" xmlns:wps="http://schemas.microsoft.com/office/word/2010/wordprocessingShape" mc:Ignorable="w14 w15 w16se wp14">
   <w:body>
     <w:p>
       <w:pPr>
@@ -67,7 +67,15 @@
         <w:pStyle w:val="ListBullet"/>
       </w:pPr>
       <w:r>
-        <w:t xml:space="preserve">John Tucket </w:t>
+        <w:t xml:space="preserve">John </w:t>
+      </w:r>
+      <w:proofErr w:type="spellStart"/>
+      <w:r>
+        <w:t>Tucket</w:t>
+      </w:r>
+      <w:proofErr w:type="spellEnd"/>
+      <w:r>
+        <w:t xml:space="preserve"> </w:t>
       </w:r>
       <w:r>
         <w:sym w:font="Wingdings" w:char="F0E0"/>
@@ -267,7 +275,15 @@
         <w:ind w:left="720"/>
       </w:pPr>
       <w:r>
-        <w:t>To compute the confidence interval we use</w:t>
+        <w:t xml:space="preserve">To compute the confidence </w:t>
+      </w:r>
+      <w:proofErr w:type="gramStart"/>
+      <w:r>
+        <w:t>interval</w:t>
+      </w:r>
+      <w:proofErr w:type="gramEnd"/>
+      <w:r>
+        <w:t xml:space="preserve"> we use</w:t>
       </w:r>
       <w:r>
         <w:t xml:space="preserve"> </w:t>
@@ -300,8 +316,13 @@
         </w:tabs>
         <w:ind w:left="720"/>
       </w:pPr>
-      <w:r>
-        <w:t>Basically the margin of error times the sample mean</w:t>
+      <w:proofErr w:type="gramStart"/>
+      <w:r>
+        <w:t>Basically</w:t>
+      </w:r>
+      <w:proofErr w:type="gramEnd"/>
+      <w:r>
+        <w:t xml:space="preserve"> the margin of error times the sample mean</w:t>
       </w:r>
     </w:p>
     <w:p>
@@ -394,8 +415,13 @@
       <w:pPr>
         <w:pStyle w:val="ListBullet"/>
       </w:pPr>
-      <w:r>
-        <w:t xml:space="preserve">Klout review </w:t>
+      <w:proofErr w:type="spellStart"/>
+      <w:r>
+        <w:t>Klout</w:t>
+      </w:r>
+      <w:proofErr w:type="spellEnd"/>
+      <w:r>
+        <w:t xml:space="preserve"> review </w:t>
       </w:r>
       <w:r>
         <w:sym w:font="Wingdings" w:char="F0E0"/>
@@ -550,8 +576,13 @@
         <w:t xml:space="preserve"> </w:t>
       </w:r>
       <w:r>
-        <w:t>[ OR 2 times the SE ]</w:t>
-      </w:r>
+        <w:t xml:space="preserve">[ OR 2 times the </w:t>
+      </w:r>
+      <w:proofErr w:type="gramStart"/>
+      <w:r>
+        <w:t>SE ]</w:t>
+      </w:r>
+      <w:proofErr w:type="gramEnd"/>
       <w:r>
         <w:t xml:space="preserve"> in this case</w:t>
       </w:r>
@@ -593,13 +624,7 @@
         <w:pStyle w:val="ListBullet"/>
       </w:pPr>
       <w:r>
-        <w:t xml:space="preserve">If everyone started using </w:t>
-      </w:r>
-      <w:r>
-        <w:t>Bieber Tweeter</w:t>
-      </w:r>
-      <w:r>
-        <w:t>, there would be a new population distribution, but we don’t’ know what it would be</w:t>
+        <w:t>If everyone started using Bieber Tweeter, there would be a new population distribution, but we don’t’ know what it would be</w:t>
       </w:r>
     </w:p>
     <w:p>
@@ -651,25 +676,27 @@
         </w:rPr>
       </w:pPr>
       <w:r>
-        <w:t xml:space="preserve">We have a new best guess for the </w:t>
-      </w:r>
-      <w:r>
-        <w:t>Bieber Tweeter</w:t>
-      </w:r>
-      <w:r>
-        <w:t xml:space="preserve"> population mean that we get from the sample mean of only </w:t>
-      </w:r>
-      <w:r>
-        <w:t>Bieber Tweeter</w:t>
-      </w:r>
-      <w:r>
-        <w:t xml:space="preserve"> users, called </w:t>
-      </w:r>
-      <w:r>
-        <w:rPr>
-          <w:b/>
-        </w:rPr>
-        <w:t>u(bt)</w:t>
+        <w:t xml:space="preserve">We have a new best guess for the Bieber Tweeter population mean that we get from the sample mean of only Bieber Tweeter users, called </w:t>
+      </w:r>
+      <w:r>
+        <w:rPr>
+          <w:b/>
+        </w:rPr>
+        <w:t>u(</w:t>
+      </w:r>
+      <w:proofErr w:type="spellStart"/>
+      <w:r>
+        <w:rPr>
+          <w:b/>
+        </w:rPr>
+        <w:t>bt</w:t>
+      </w:r>
+      <w:proofErr w:type="spellEnd"/>
+      <w:r>
+        <w:rPr>
+          <w:b/>
+        </w:rPr>
+        <w:t>)</w:t>
       </w:r>
     </w:p>
     <w:p>
@@ -1016,7 +1043,15 @@
         <w:t>W/</w:t>
       </w:r>
       <w:r>
-        <w:t xml:space="preserve"> u(bt) = 40, we’</w:t>
+        <w:t xml:space="preserve"> u(</w:t>
+      </w:r>
+      <w:proofErr w:type="spellStart"/>
+      <w:r>
+        <w:t>bt</w:t>
+      </w:r>
+      <w:proofErr w:type="spellEnd"/>
+      <w:r>
+        <w:t>) = 40, we’</w:t>
       </w:r>
       <w:r>
         <w:t>d have an interval of:</w:t>
@@ -1038,10 +1073,23 @@
         <w:t xml:space="preserve"> (2*16.04)</w:t>
       </w:r>
       <w:r>
-        <w:t xml:space="preserve">/Sqrt(35)) &lt; u(bt) &lt; </w:t>
-      </w:r>
-      <w:r>
-        <w:t>(40 - (2*16.04)/Sqrt(35))</w:t>
+        <w:t>/</w:t>
+      </w:r>
+      <w:proofErr w:type="gramStart"/>
+      <w:r>
+        <w:t>Sqrt(</w:t>
+      </w:r>
+      <w:proofErr w:type="gramEnd"/>
+      <w:r>
+        <w:t>35)) &lt; u(</w:t>
+      </w:r>
+      <w:proofErr w:type="spellStart"/>
+      <w:r>
+        <w:t>bt</w:t>
+      </w:r>
+      <w:proofErr w:type="spellEnd"/>
+      <w:r>
+        <w:t>) &lt; (40 - (2*16.04)/Sqrt(35))</w:t>
       </w:r>
       <w:r>
         <w:t xml:space="preserve"> = </w:t>
@@ -1056,7 +1104,21 @@
         <w:rPr>
           <w:b/>
         </w:rPr>
-        <w:t xml:space="preserve">u(bt) &lt; </w:t>
+        <w:t>u(</w:t>
+      </w:r>
+      <w:proofErr w:type="spellStart"/>
+      <w:r>
+        <w:rPr>
+          <w:b/>
+        </w:rPr>
+        <w:t>bt</w:t>
+      </w:r>
+      <w:proofErr w:type="spellEnd"/>
+      <w:r>
+        <w:rPr>
+          <w:b/>
+        </w:rPr>
+        <w:t xml:space="preserve">) &lt; </w:t>
       </w:r>
       <w:r>
         <w:rPr>
@@ -1222,8 +1284,13 @@
           <w:b/>
         </w:rPr>
       </w:pPr>
-      <w:r>
-        <w:t xml:space="preserve">So w/ a NORMAL sampling </w:t>
+      <w:proofErr w:type="gramStart"/>
+      <w:r>
+        <w:t>So</w:t>
+      </w:r>
+      <w:proofErr w:type="gramEnd"/>
+      <w:r>
+        <w:t xml:space="preserve"> w/ a NORMAL sampling </w:t>
       </w:r>
       <w:r>
         <w:t>distribution</w:t>
@@ -1301,10 +1368,15 @@
         <w:t>(</w:t>
       </w:r>
       <w:r>
-        <w:t>16.04)/Sqrt(35</w:t>
-      </w:r>
-      <w:r>
-        <w:t xml:space="preserve">) = </w:t>
+        <w:t>16.04)/</w:t>
+      </w:r>
+      <w:proofErr w:type="gramStart"/>
+      <w:r>
+        <w:t>Sqrt(</w:t>
+      </w:r>
+      <w:proofErr w:type="gramEnd"/>
+      <w:r>
+        <w:t xml:space="preserve">35) = </w:t>
       </w:r>
       <w:r>
         <w:rPr>
@@ -1338,19 +1410,7 @@
         </w:rPr>
       </w:pPr>
       <w:r>
-        <w:t xml:space="preserve">{40 - </w:t>
-      </w:r>
-      <w:r>
-        <w:t>5.314059504</w:t>
-      </w:r>
-      <w:r>
-        <w:t xml:space="preserve">, 40 + </w:t>
-      </w:r>
-      <w:r>
-        <w:t>5.314059504</w:t>
-      </w:r>
-      <w:r>
-        <w:t xml:space="preserve">} == </w:t>
+        <w:t xml:space="preserve">{40 - 5.314059504, 40 + 5.314059504} == </w:t>
       </w:r>
       <w:r>
         <w:rPr>
@@ -1507,7 +1567,15 @@
       </w:pPr>
       <w:r>
         <w:lastRenderedPageBreak/>
-        <w:t>Say we have some sample mean, x(t), and after some intervention, we want to find the population mean afterward (i.e. everyone use BT)</w:t>
+        <w:t xml:space="preserve">Say we have some sample mean, x(t), and after some intervention, we want to find the population mean afterward (i.e. everyone </w:t>
+      </w:r>
+      <w:proofErr w:type="gramStart"/>
+      <w:r>
+        <w:t>use</w:t>
+      </w:r>
+      <w:proofErr w:type="gramEnd"/>
+      <w:r>
+        <w:t xml:space="preserve"> BT)</w:t>
       </w:r>
     </w:p>
     <w:p>
@@ -1763,25 +1831,7 @@
         <w:pStyle w:val="ListBullet"/>
       </w:pPr>
       <w:r>
-        <w:t>Back to BT, we know our</w:t>
-      </w:r>
-      <w:r>
-        <w:t xml:space="preserve"> </w:t>
-      </w:r>
-      <w:r>
-        <w:t>sample mean/</w:t>
-      </w:r>
-      <w:r>
-        <w:t xml:space="preserve">point estimate </w:t>
-      </w:r>
-      <w:r>
-        <w:t xml:space="preserve">= 40, the population mean ranges from </w:t>
-      </w:r>
-      <w:r>
-        <w:t>{34.68594, 45.31406}</w:t>
-      </w:r>
-      <w:r>
-        <w:t xml:space="preserve">. </w:t>
+        <w:t xml:space="preserve">Back to BT, we know our sample mean/point estimate = 40, the population mean ranges from {34.68594, 45.31406}. </w:t>
       </w:r>
     </w:p>
     <w:p>
@@ -1863,19 +1913,15 @@
         </w:rPr>
       </w:pPr>
       <w:r>
-        <w:t xml:space="preserve">SE = </w:t>
-      </w:r>
-      <w:r>
-        <w:t>(</w:t>
-      </w:r>
-      <w:r>
-        <w:t>16.04)</w:t>
-      </w:r>
-      <w:r>
-        <w:t>/Sqrt(250</w:t>
-      </w:r>
-      <w:r>
-        <w:t xml:space="preserve">) = </w:t>
+        <w:t>SE = (16.04)/</w:t>
+      </w:r>
+      <w:proofErr w:type="gramStart"/>
+      <w:r>
+        <w:t>Sqrt(</w:t>
+      </w:r>
+      <w:proofErr w:type="gramEnd"/>
+      <w:r>
+        <w:t xml:space="preserve">250) = </w:t>
       </w:r>
       <w:r>
         <w:rPr>
@@ -1926,11 +1972,16 @@
       <w:r>
         <w:t xml:space="preserve">, 40 + </w:t>
       </w:r>
+      <w:proofErr w:type="gramStart"/>
       <w:r>
         <w:t xml:space="preserve">1.988339 </w:t>
       </w:r>
       <w:r>
-        <w:t xml:space="preserve">} == </w:t>
+        <w:t>}</w:t>
+      </w:r>
+      <w:proofErr w:type="gramEnd"/>
+      <w:r>
+        <w:t xml:space="preserve"> == </w:t>
       </w:r>
       <w:r>
         <w:rPr>
@@ -1981,17 +2032,378 @@
       <w:r>
         <w:t>So, standard error is smaller, so 1 SE away from the mean is a smaller range, so our CI is smaller</w:t>
       </w:r>
-      <w:bookmarkStart w:id="0" w:name="_GoBack"/>
-      <w:bookmarkEnd w:id="0"/>
-    </w:p>
-    <w:p>
-      <w:pPr>
-        <w:pStyle w:val="ListBullet"/>
-        <w:numPr>
-          <w:ilvl w:val="0"/>
-          <w:numId w:val="0"/>
-        </w:numPr>
-      </w:pPr>
+    </w:p>
+    <w:p>
+      <w:pPr>
+        <w:pStyle w:val="ListBullet"/>
+        <w:rPr>
+          <w:rFonts w:ascii="Calibri" w:eastAsia="Times New Roman" w:hAnsi="Calibri" w:cs="Times New Roman"/>
+          <w:b/>
+          <w:i/>
+          <w:color w:val="000000"/>
+        </w:rPr>
+      </w:pPr>
+      <w:r>
+        <w:rPr>
+          <w:rFonts w:ascii="Calibri" w:eastAsia="Times New Roman" w:hAnsi="Calibri" w:cs="Times New Roman"/>
+          <w:i/>
+          <w:color w:val="000000"/>
+        </w:rPr>
+        <w:t>Larger sample size = more precise estimates via smaller CI’s</w:t>
+      </w:r>
+      <w:r>
+        <w:rPr>
+          <w:rFonts w:ascii="Calibri" w:eastAsia="Times New Roman" w:hAnsi="Calibri" w:cs="Times New Roman"/>
+          <w:i/>
+          <w:color w:val="000000"/>
+        </w:rPr>
+        <w:t xml:space="preserve"> for the true population mean (parameter) after intervention</w:t>
+      </w:r>
+      <w:r>
+        <w:rPr>
+          <w:rFonts w:ascii="Calibri" w:eastAsia="Times New Roman" w:hAnsi="Calibri" w:cs="Times New Roman"/>
+          <w:i/>
+          <w:color w:val="000000"/>
+        </w:rPr>
+        <w:t xml:space="preserve"> due to the smaller SE (SD of sampling distribution)</w:t>
+      </w:r>
+      <w:r>
+        <w:rPr>
+          <w:rFonts w:ascii="Calibri" w:eastAsia="Times New Roman" w:hAnsi="Calibri" w:cs="Times New Roman"/>
+          <w:i/>
+          <w:color w:val="000000"/>
+        </w:rPr>
+        <w:t xml:space="preserve"> </w:t>
+      </w:r>
+    </w:p>
+    <w:p>
+      <w:pPr>
+        <w:pStyle w:val="ListBullet"/>
+        <w:tabs>
+          <w:tab w:val="clear" w:pos="360"/>
+          <w:tab w:val="num" w:pos="720"/>
+        </w:tabs>
+        <w:ind w:left="720"/>
+        <w:rPr>
+          <w:rFonts w:ascii="Calibri" w:eastAsia="Times New Roman" w:hAnsi="Calibri" w:cs="Times New Roman"/>
+          <w:b/>
+          <w:i/>
+          <w:color w:val="000000"/>
+        </w:rPr>
+      </w:pPr>
+      <w:r>
+        <w:rPr>
+          <w:rFonts w:ascii="Calibri" w:eastAsia="Times New Roman" w:hAnsi="Calibri" w:cs="Times New Roman"/>
+          <w:color w:val="000000"/>
+        </w:rPr>
+        <w:t>i.e. shrink an interval in which a sample mean might feasibly lie</w:t>
+      </w:r>
+    </w:p>
+    <w:p>
+      <w:pPr>
+        <w:pStyle w:val="ListBullet"/>
+        <w:rPr>
+          <w:rFonts w:ascii="Calibri" w:eastAsia="Times New Roman" w:hAnsi="Calibri" w:cs="Times New Roman"/>
+          <w:i/>
+          <w:color w:val="000000"/>
+        </w:rPr>
+      </w:pPr>
+      <w:r>
+        <w:rPr>
+          <w:rFonts w:ascii="Calibri" w:eastAsia="Times New Roman" w:hAnsi="Calibri" w:cs="Times New Roman"/>
+          <w:color w:val="000000"/>
+        </w:rPr>
+        <w:t>Notice</w:t>
+      </w:r>
+      <w:r>
+        <w:rPr>
+          <w:rFonts w:ascii="Calibri" w:eastAsia="Times New Roman" w:hAnsi="Calibri" w:cs="Times New Roman"/>
+          <w:color w:val="000000"/>
+        </w:rPr>
+        <w:t xml:space="preserve"> new CI doesn’t contain pop. mean = 37.72, which means </w:t>
+      </w:r>
+      <w:proofErr w:type="spellStart"/>
+      <w:r>
+        <w:rPr>
+          <w:rFonts w:ascii="Calibri" w:eastAsia="Times New Roman" w:hAnsi="Calibri" w:cs="Times New Roman"/>
+          <w:color w:val="000000"/>
+        </w:rPr>
+        <w:t>its</w:t>
+      </w:r>
+      <w:proofErr w:type="spellEnd"/>
+      <w:r>
+        <w:rPr>
+          <w:rFonts w:ascii="Calibri" w:eastAsia="Times New Roman" w:hAnsi="Calibri" w:cs="Times New Roman"/>
+          <w:color w:val="000000"/>
+        </w:rPr>
+        <w:t xml:space="preserve"> very unlikely a random sample of size 250 w/ mean 40 was selected by chance </w:t>
+      </w:r>
+      <w:r>
+        <w:rPr>
+          <w:rFonts w:ascii="Calibri" w:eastAsia="Times New Roman" w:hAnsi="Calibri" w:cs="Times New Roman"/>
+          <w:i/>
+          <w:color w:val="000000"/>
+        </w:rPr>
+        <w:t>= evidence of an effect of a treatment</w:t>
+      </w:r>
+    </w:p>
+    <w:p>
+      <w:pPr>
+        <w:pStyle w:val="ListBullet"/>
+        <w:rPr>
+          <w:rFonts w:ascii="Calibri" w:eastAsia="Times New Roman" w:hAnsi="Calibri" w:cs="Times New Roman"/>
+          <w:i/>
+          <w:color w:val="000000"/>
+        </w:rPr>
+      </w:pPr>
+      <w:r>
+        <w:rPr>
+          <w:rFonts w:ascii="Calibri" w:eastAsia="Times New Roman" w:hAnsi="Calibri" w:cs="Times New Roman"/>
+          <w:color w:val="000000"/>
+        </w:rPr>
+        <w:t xml:space="preserve">What about a 98% CI to be </w:t>
+      </w:r>
+      <w:proofErr w:type="gramStart"/>
+      <w:r>
+        <w:rPr>
+          <w:rFonts w:ascii="Calibri" w:eastAsia="Times New Roman" w:hAnsi="Calibri" w:cs="Times New Roman"/>
+          <w:color w:val="000000"/>
+        </w:rPr>
+        <w:t>more sure</w:t>
+      </w:r>
+      <w:proofErr w:type="gramEnd"/>
+      <w:r>
+        <w:rPr>
+          <w:rFonts w:ascii="Calibri" w:eastAsia="Times New Roman" w:hAnsi="Calibri" w:cs="Times New Roman"/>
+          <w:color w:val="000000"/>
+        </w:rPr>
+        <w:t xml:space="preserve"> the new </w:t>
+      </w:r>
+      <w:r>
+        <w:rPr>
+          <w:rFonts w:ascii="Calibri" w:eastAsia="Times New Roman" w:hAnsi="Calibri" w:cs="Times New Roman"/>
+          <w:color w:val="000000"/>
+        </w:rPr>
+        <w:t>population</w:t>
+      </w:r>
+      <w:r>
+        <w:rPr>
+          <w:rFonts w:ascii="Calibri" w:eastAsia="Times New Roman" w:hAnsi="Calibri" w:cs="Times New Roman"/>
+          <w:color w:val="000000"/>
+        </w:rPr>
+        <w:t xml:space="preserve"> mean is w/in some interval</w:t>
+      </w:r>
+      <w:r>
+        <w:rPr>
+          <w:rFonts w:ascii="Calibri" w:eastAsia="Times New Roman" w:hAnsi="Calibri" w:cs="Times New Roman"/>
+          <w:color w:val="000000"/>
+        </w:rPr>
+        <w:t xml:space="preserve"> </w:t>
+      </w:r>
+      <w:r>
+        <w:rPr>
+          <w:rFonts w:ascii="Calibri" w:eastAsia="Times New Roman" w:hAnsi="Calibri" w:cs="Times New Roman"/>
+          <w:color w:val="000000"/>
+        </w:rPr>
+        <w:sym w:font="Wingdings" w:char="F0E0"/>
+      </w:r>
+      <w:r>
+        <w:rPr>
+          <w:rFonts w:ascii="Calibri" w:eastAsia="Times New Roman" w:hAnsi="Calibri" w:cs="Times New Roman"/>
+          <w:color w:val="000000"/>
+        </w:rPr>
+        <w:t xml:space="preserve"> 2.33 SD’s</w:t>
+      </w:r>
+    </w:p>
+    <w:p>
+      <w:pPr>
+        <w:pStyle w:val="ListBullet"/>
+        <w:tabs>
+          <w:tab w:val="clear" w:pos="360"/>
+          <w:tab w:val="num" w:pos="720"/>
+        </w:tabs>
+        <w:ind w:left="720"/>
+        <w:rPr>
+          <w:b/>
+        </w:rPr>
+      </w:pPr>
+      <w:r>
+        <w:t>SE = (16.04)/</w:t>
+      </w:r>
+      <w:proofErr w:type="gramStart"/>
+      <w:r>
+        <w:t>Sqrt(</w:t>
+      </w:r>
+      <w:proofErr w:type="gramEnd"/>
+      <w:r>
+        <w:t xml:space="preserve">250) = </w:t>
+      </w:r>
+      <w:r>
+        <w:rPr>
+          <w:rFonts w:ascii="Calibri" w:eastAsia="Times New Roman" w:hAnsi="Calibri" w:cs="Times New Roman"/>
+          <w:color w:val="000000"/>
+        </w:rPr>
+        <w:t>1.014459</w:t>
+      </w:r>
+      <w:r>
+        <w:rPr>
+          <w:b/>
+        </w:rPr>
+        <w:t xml:space="preserve"> </w:t>
+      </w:r>
+      <w:r>
+        <w:sym w:font="Wingdings" w:char="F0E0"/>
+      </w:r>
+      <w:r>
+        <w:t xml:space="preserve"> SE*</w:t>
+      </w:r>
+      <w:r>
+        <w:t>2.33</w:t>
+      </w:r>
+      <w:r>
+        <w:t xml:space="preserve"> = </w:t>
+      </w:r>
+      <w:r>
+        <w:rPr>
+          <w:b/>
+        </w:rPr>
+        <w:t>2.363688709</w:t>
+      </w:r>
+    </w:p>
+    <w:p>
+      <w:pPr>
+        <w:pStyle w:val="ListBullet"/>
+        <w:tabs>
+          <w:tab w:val="clear" w:pos="360"/>
+          <w:tab w:val="num" w:pos="720"/>
+        </w:tabs>
+        <w:ind w:left="720"/>
+        <w:rPr>
+          <w:rFonts w:ascii="Calibri" w:eastAsia="Times New Roman" w:hAnsi="Calibri" w:cs="Times New Roman"/>
+          <w:b/>
+          <w:color w:val="000000"/>
+        </w:rPr>
+      </w:pPr>
+      <w:r>
+        <w:t xml:space="preserve">{40 - 2.363688709, 40 + 2.363688709} </w:t>
+      </w:r>
+      <w:r>
+        <w:t xml:space="preserve">== </w:t>
+      </w:r>
+      <w:r>
+        <w:rPr>
+          <w:b/>
+        </w:rPr>
+        <w:t>{</w:t>
+      </w:r>
+      <w:r>
+        <w:rPr>
+          <w:rFonts w:ascii="Calibri" w:eastAsia="Times New Roman" w:hAnsi="Calibri" w:cs="Times New Roman"/>
+          <w:b/>
+          <w:color w:val="000000"/>
+        </w:rPr>
+        <w:t>37.63631129</w:t>
+      </w:r>
+      <w:r>
+        <w:rPr>
+          <w:b/>
+        </w:rPr>
+        <w:t xml:space="preserve">, </w:t>
+      </w:r>
+      <w:r>
+        <w:rPr>
+          <w:rFonts w:ascii="Calibri" w:eastAsia="Times New Roman" w:hAnsi="Calibri" w:cs="Times New Roman"/>
+          <w:b/>
+          <w:color w:val="000000"/>
+        </w:rPr>
+        <w:t>42.36368871</w:t>
+      </w:r>
+      <w:r>
+        <w:rPr>
+          <w:rFonts w:ascii="Calibri" w:eastAsia="Times New Roman" w:hAnsi="Calibri" w:cs="Times New Roman"/>
+          <w:b/>
+          <w:color w:val="000000"/>
+        </w:rPr>
+        <w:t>}</w:t>
+      </w:r>
+    </w:p>
+    <w:p>
+      <w:pPr>
+        <w:pStyle w:val="ListBullet"/>
+        <w:rPr>
+          <w:rFonts w:ascii="Calibri" w:eastAsia="Times New Roman" w:hAnsi="Calibri" w:cs="Times New Roman"/>
+          <w:i/>
+          <w:color w:val="000000"/>
+        </w:rPr>
+      </w:pPr>
+      <w:r>
+        <w:rPr>
+          <w:rFonts w:ascii="Calibri" w:eastAsia="Times New Roman" w:hAnsi="Calibri" w:cs="Times New Roman"/>
+          <w:color w:val="000000"/>
+        </w:rPr>
+        <w:lastRenderedPageBreak/>
+        <w:t xml:space="preserve">The CI is now wider, since we need a wider range to be sure </w:t>
+      </w:r>
+      <w:r>
+        <w:rPr>
+          <w:i/>
+        </w:rPr>
+        <w:t>APPROXIMATELY 9</w:t>
+      </w:r>
+      <w:r>
+        <w:rPr>
+          <w:i/>
+        </w:rPr>
+        <w:t>8</w:t>
+      </w:r>
+      <w:r>
+        <w:rPr>
+          <w:i/>
+        </w:rPr>
+        <w:t xml:space="preserve">% </w:t>
+      </w:r>
+      <w:r>
+        <w:t xml:space="preserve">of sample means fall w/in </w:t>
+      </w:r>
+      <w:r>
+        <w:t>some interval</w:t>
+      </w:r>
+      <w:r>
+        <w:t>, such that 1% of the data is above it or below it</w:t>
+      </w:r>
+      <w:r>
+        <w:t xml:space="preserve">, so we’re </w:t>
+      </w:r>
+      <w:proofErr w:type="gramStart"/>
+      <w:r>
+        <w:t>more sure</w:t>
+      </w:r>
+      <w:proofErr w:type="gramEnd"/>
+      <w:r>
+        <w:t xml:space="preserve"> the intervention parameter falls w/in this range</w:t>
+      </w:r>
+    </w:p>
+    <w:p>
+      <w:pPr>
+        <w:pStyle w:val="ListBullet"/>
+        <w:rPr>
+          <w:rFonts w:ascii="Calibri" w:eastAsia="Times New Roman" w:hAnsi="Calibri" w:cs="Times New Roman"/>
+          <w:i/>
+          <w:color w:val="000000"/>
+        </w:rPr>
+      </w:pPr>
+      <w:r>
+        <w:t xml:space="preserve">+/- 2.33 = </w:t>
+      </w:r>
+      <w:r>
+        <w:rPr>
+          <w:b/>
+        </w:rPr>
+        <w:t xml:space="preserve">critical values of z </w:t>
+      </w:r>
+      <w:r>
+        <w:t>for 98% confidence, +/- 1.96 = critical values of z for 95% confidence</w:t>
+      </w:r>
     </w:p>
     <w:p>
       <w:pPr>
@@ -2002,9 +2414,963 @@
         </w:numPr>
         <w:ind w:left="360"/>
         <w:rPr>
-          <w:b/>
-        </w:rPr>
-      </w:pPr>
+          <w:rFonts w:ascii="Calibri" w:eastAsia="Times New Roman" w:hAnsi="Calibri" w:cs="Times New Roman"/>
+          <w:i/>
+          <w:color w:val="000000"/>
+        </w:rPr>
+      </w:pPr>
+    </w:p>
+    <w:p>
+      <w:pPr>
+        <w:pStyle w:val="ListBullet"/>
+        <w:rPr>
+          <w:rFonts w:ascii="Calibri" w:eastAsia="Times New Roman" w:hAnsi="Calibri" w:cs="Times New Roman"/>
+          <w:i/>
+          <w:color w:val="000000"/>
+        </w:rPr>
+      </w:pPr>
+      <w:r>
+        <w:t>Ex: Engagement Ratio</w:t>
+      </w:r>
+      <w:r>
+        <w:t xml:space="preserve"> (a construct to be measured)</w:t>
+      </w:r>
+    </w:p>
+    <w:p>
+      <w:pPr>
+        <w:pStyle w:val="ListBullet"/>
+        <w:numPr>
+          <w:ilvl w:val="0"/>
+          <w:numId w:val="0"/>
+        </w:numPr>
+        <w:ind w:left="1800"/>
+        <w:rPr>
+          <w:rFonts w:ascii="Calibri" w:eastAsia="Times New Roman" w:hAnsi="Calibri" w:cs="Times New Roman"/>
+          <w:i/>
+          <w:color w:val="000000"/>
+        </w:rPr>
+      </w:pPr>
+      <w:r>
+        <w:rPr>
+          <w:noProof/>
+        </w:rPr>
+        <w:drawing>
+          <wp:inline distT="0" distB="0" distL="0" distR="0" wp14:anchorId="4EA580FF" wp14:editId="371E32BE">
+            <wp:extent cx="2837302" cy="2103120"/>
+            <wp:effectExtent l="0" t="0" r="1270" b="0"/>
+            <wp:docPr id="11" name="Picture 11"/>
+            <wp:cNvGraphicFramePr>
+              <a:graphicFrameLocks xmlns:a="http://schemas.openxmlformats.org/drawingml/2006/main" noChangeAspect="1"/>
+            </wp:cNvGraphicFramePr>
+            <a:graphic xmlns:a="http://schemas.openxmlformats.org/drawingml/2006/main">
+              <a:graphicData uri="http://schemas.openxmlformats.org/drawingml/2006/picture">
+                <pic:pic xmlns:pic="http://schemas.openxmlformats.org/drawingml/2006/picture">
+                  <pic:nvPicPr>
+                    <pic:cNvPr id="1" name=""/>
+                    <pic:cNvPicPr/>
+                  </pic:nvPicPr>
+                  <pic:blipFill>
+                    <a:blip r:embed="rId15"/>
+                    <a:stretch>
+                      <a:fillRect/>
+                    </a:stretch>
+                  </pic:blipFill>
+                  <pic:spPr>
+                    <a:xfrm>
+                      <a:off x="0" y="0"/>
+                      <a:ext cx="2842869" cy="2107247"/>
+                    </a:xfrm>
+                    <a:prstGeom prst="rect">
+                      <a:avLst/>
+                    </a:prstGeom>
+                  </pic:spPr>
+                </pic:pic>
+              </a:graphicData>
+            </a:graphic>
+          </wp:inline>
+        </w:drawing>
+      </w:r>
+      <w:r>
+        <w:rPr>
+          <w:noProof/>
+        </w:rPr>
+        <w:t xml:space="preserve"> </w:t>
+      </w:r>
+      <w:r>
+        <w:rPr>
+          <w:noProof/>
+        </w:rPr>
+        <w:drawing>
+          <wp:inline distT="0" distB="0" distL="0" distR="0" wp14:anchorId="624B7F3B" wp14:editId="73E5F549">
+            <wp:extent cx="1036320" cy="896499"/>
+            <wp:effectExtent l="0" t="0" r="0" b="0"/>
+            <wp:docPr id="12" name="Picture 12"/>
+            <wp:cNvGraphicFramePr>
+              <a:graphicFrameLocks xmlns:a="http://schemas.openxmlformats.org/drawingml/2006/main" noChangeAspect="1"/>
+            </wp:cNvGraphicFramePr>
+            <a:graphic xmlns:a="http://schemas.openxmlformats.org/drawingml/2006/main">
+              <a:graphicData uri="http://schemas.openxmlformats.org/drawingml/2006/picture">
+                <pic:pic xmlns:pic="http://schemas.openxmlformats.org/drawingml/2006/picture">
+                  <pic:nvPicPr>
+                    <pic:cNvPr id="1" name=""/>
+                    <pic:cNvPicPr/>
+                  </pic:nvPicPr>
+                  <pic:blipFill>
+                    <a:blip r:embed="rId16"/>
+                    <a:stretch>
+                      <a:fillRect/>
+                    </a:stretch>
+                  </pic:blipFill>
+                  <pic:spPr>
+                    <a:xfrm>
+                      <a:off x="0" y="0"/>
+                      <a:ext cx="1038024" cy="897973"/>
+                    </a:xfrm>
+                    <a:prstGeom prst="rect">
+                      <a:avLst/>
+                    </a:prstGeom>
+                  </pic:spPr>
+                </pic:pic>
+              </a:graphicData>
+            </a:graphic>
+          </wp:inline>
+        </w:drawing>
+      </w:r>
+    </w:p>
+    <w:p>
+      <w:pPr>
+        <w:pStyle w:val="ListBullet"/>
+        <w:rPr>
+          <w:rFonts w:ascii="Calibri" w:eastAsia="Times New Roman" w:hAnsi="Calibri" w:cs="Times New Roman"/>
+          <w:i/>
+          <w:color w:val="000000"/>
+        </w:rPr>
+      </w:pPr>
+      <w:r>
+        <w:rPr>
+          <w:rFonts w:ascii="Calibri" w:eastAsia="Times New Roman" w:hAnsi="Calibri" w:cs="Times New Roman"/>
+          <w:color w:val="000000"/>
+        </w:rPr>
+        <w:t xml:space="preserve">Intervention sample (n=20) mean (point estimate = 0.13) </w:t>
+      </w:r>
+      <w:r>
+        <w:rPr>
+          <w:rFonts w:ascii="Calibri" w:eastAsia="Times New Roman" w:hAnsi="Calibri" w:cs="Times New Roman"/>
+          <w:color w:val="000000"/>
+        </w:rPr>
+        <w:sym w:font="Wingdings" w:char="F0E0"/>
+      </w:r>
+      <w:r>
+        <w:rPr>
+          <w:rFonts w:ascii="Calibri" w:eastAsia="Times New Roman" w:hAnsi="Calibri" w:cs="Times New Roman"/>
+          <w:color w:val="000000"/>
+        </w:rPr>
+        <w:t xml:space="preserve"> SE = </w:t>
+      </w:r>
+      <w:r>
+        <w:rPr>
+          <w:rFonts w:ascii="Calibri" w:eastAsia="Times New Roman" w:hAnsi="Calibri" w:cs="Times New Roman"/>
+          <w:color w:val="000000"/>
+        </w:rPr>
+        <w:t>0.107/</w:t>
+      </w:r>
+      <w:proofErr w:type="gramStart"/>
+      <w:r>
+        <w:rPr>
+          <w:rFonts w:ascii="Calibri" w:eastAsia="Times New Roman" w:hAnsi="Calibri" w:cs="Times New Roman"/>
+          <w:color w:val="000000"/>
+        </w:rPr>
+        <w:t>sqrt(</w:t>
+      </w:r>
+      <w:proofErr w:type="gramEnd"/>
+      <w:r>
+        <w:rPr>
+          <w:rFonts w:ascii="Calibri" w:eastAsia="Times New Roman" w:hAnsi="Calibri" w:cs="Times New Roman"/>
+          <w:color w:val="000000"/>
+        </w:rPr>
+        <w:t>20) = 0.023973</w:t>
+      </w:r>
+    </w:p>
+    <w:p>
+      <w:pPr>
+        <w:pStyle w:val="ListBullet"/>
+        <w:rPr>
+          <w:rFonts w:ascii="Calibri" w:eastAsia="Times New Roman" w:hAnsi="Calibri" w:cs="Times New Roman"/>
+          <w:i/>
+          <w:color w:val="000000"/>
+        </w:rPr>
+      </w:pPr>
+      <w:r>
+        <w:rPr>
+          <w:rFonts w:ascii="Calibri" w:eastAsia="Times New Roman" w:hAnsi="Calibri" w:cs="Times New Roman"/>
+          <w:color w:val="000000"/>
+        </w:rPr>
+        <w:t>Want to know how many SE’s away from the population mean our point estimate is</w:t>
+      </w:r>
+    </w:p>
+    <w:p>
+      <w:pPr>
+        <w:pStyle w:val="ListBullet"/>
+        <w:numPr>
+          <w:ilvl w:val="0"/>
+          <w:numId w:val="0"/>
+        </w:numPr>
+        <w:ind w:left="1800"/>
+        <w:rPr>
+          <w:rFonts w:ascii="Calibri" w:eastAsia="Times New Roman" w:hAnsi="Calibri" w:cs="Times New Roman"/>
+          <w:i/>
+          <w:color w:val="000000"/>
+        </w:rPr>
+      </w:pPr>
+      <w:r>
+        <w:rPr>
+          <w:noProof/>
+        </w:rPr>
+        <w:drawing>
+          <wp:inline distT="0" distB="0" distL="0" distR="0" wp14:anchorId="25DDB8FE" wp14:editId="2BD8BBD2">
+            <wp:extent cx="3822731" cy="2537460"/>
+            <wp:effectExtent l="0" t="0" r="6350" b="0"/>
+            <wp:docPr id="13" name="Picture 13"/>
+            <wp:cNvGraphicFramePr>
+              <a:graphicFrameLocks xmlns:a="http://schemas.openxmlformats.org/drawingml/2006/main" noChangeAspect="1"/>
+            </wp:cNvGraphicFramePr>
+            <a:graphic xmlns:a="http://schemas.openxmlformats.org/drawingml/2006/main">
+              <a:graphicData uri="http://schemas.openxmlformats.org/drawingml/2006/picture">
+                <pic:pic xmlns:pic="http://schemas.openxmlformats.org/drawingml/2006/picture">
+                  <pic:nvPicPr>
+                    <pic:cNvPr id="1" name=""/>
+                    <pic:cNvPicPr/>
+                  </pic:nvPicPr>
+                  <pic:blipFill>
+                    <a:blip r:embed="rId17"/>
+                    <a:stretch>
+                      <a:fillRect/>
+                    </a:stretch>
+                  </pic:blipFill>
+                  <pic:spPr>
+                    <a:xfrm>
+                      <a:off x="0" y="0"/>
+                      <a:ext cx="3835063" cy="2545646"/>
+                    </a:xfrm>
+                    <a:prstGeom prst="rect">
+                      <a:avLst/>
+                    </a:prstGeom>
+                  </pic:spPr>
+                </pic:pic>
+              </a:graphicData>
+            </a:graphic>
+          </wp:inline>
+        </w:drawing>
+      </w:r>
+    </w:p>
+    <w:p>
+      <w:pPr>
+        <w:pStyle w:val="ListBullet"/>
+      </w:pPr>
+      <w:r>
+        <w:t>95%</w:t>
+      </w:r>
+    </w:p>
+    <w:p>
+      <w:pPr>
+        <w:pStyle w:val="ListBullet"/>
+        <w:tabs>
+          <w:tab w:val="clear" w:pos="360"/>
+          <w:tab w:val="num" w:pos="720"/>
+        </w:tabs>
+        <w:ind w:left="720"/>
+        <w:rPr>
+          <w:b/>
+        </w:rPr>
+      </w:pPr>
+      <w:r>
+        <w:t>SE = (16.04)/</w:t>
+      </w:r>
+      <w:proofErr w:type="gramStart"/>
+      <w:r>
+        <w:t>Sqrt(</w:t>
+      </w:r>
+      <w:proofErr w:type="gramEnd"/>
+      <w:r>
+        <w:t xml:space="preserve">250) = </w:t>
+      </w:r>
+      <w:r>
+        <w:rPr>
+          <w:rFonts w:ascii="Calibri" w:eastAsia="Times New Roman" w:hAnsi="Calibri" w:cs="Times New Roman"/>
+          <w:color w:val="000000"/>
+        </w:rPr>
+        <w:t>1.014459</w:t>
+      </w:r>
+      <w:r>
+        <w:rPr>
+          <w:b/>
+        </w:rPr>
+        <w:t xml:space="preserve"> </w:t>
+      </w:r>
+      <w:r>
+        <w:sym w:font="Wingdings" w:char="F0E0"/>
+      </w:r>
+      <w:r>
+        <w:t xml:space="preserve"> SE*2.33 = </w:t>
+      </w:r>
+      <w:r>
+        <w:rPr>
+          <w:b/>
+        </w:rPr>
+        <w:t>2.363688709</w:t>
+      </w:r>
+    </w:p>
+    <w:p>
+      <w:pPr>
+        <w:pStyle w:val="ListBullet"/>
+        <w:tabs>
+          <w:tab w:val="clear" w:pos="360"/>
+          <w:tab w:val="num" w:pos="720"/>
+        </w:tabs>
+        <w:ind w:left="720"/>
+        <w:rPr>
+          <w:rFonts w:ascii="Calibri" w:eastAsia="Times New Roman" w:hAnsi="Calibri" w:cs="Times New Roman"/>
+          <w:b/>
+          <w:color w:val="000000"/>
+        </w:rPr>
+      </w:pPr>
+      <w:r>
+        <w:t xml:space="preserve">{40 - 2.363688709, 40 + 2.363688709} </w:t>
+      </w:r>
+      <w:r>
+        <w:t xml:space="preserve">== </w:t>
+      </w:r>
+      <w:r>
+        <w:rPr>
+          <w:b/>
+        </w:rPr>
+        <w:t>{</w:t>
+      </w:r>
+      <w:r>
+        <w:rPr>
+          <w:rFonts w:ascii="Calibri" w:eastAsia="Times New Roman" w:hAnsi="Calibri" w:cs="Times New Roman"/>
+          <w:b/>
+          <w:color w:val="000000"/>
+        </w:rPr>
+        <w:t>37.63631129</w:t>
+      </w:r>
+      <w:r>
+        <w:rPr>
+          <w:b/>
+        </w:rPr>
+        <w:t xml:space="preserve">, </w:t>
+      </w:r>
+      <w:r>
+        <w:rPr>
+          <w:rFonts w:ascii="Calibri" w:eastAsia="Times New Roman" w:hAnsi="Calibri" w:cs="Times New Roman"/>
+          <w:b/>
+          <w:color w:val="000000"/>
+        </w:rPr>
+        <w:t>42.36368871</w:t>
+      </w:r>
+      <w:r>
+        <w:rPr>
+          <w:rFonts w:ascii="Calibri" w:eastAsia="Times New Roman" w:hAnsi="Calibri" w:cs="Times New Roman"/>
+          <w:b/>
+          <w:color w:val="000000"/>
+        </w:rPr>
+        <w:t>}</w:t>
+      </w:r>
+    </w:p>
+    <w:p>
+      <w:pPr>
+        <w:pStyle w:val="ListBullet"/>
+        <w:numPr>
+          <w:ilvl w:val="0"/>
+          <w:numId w:val="0"/>
+        </w:numPr>
+        <w:ind w:left="2160"/>
+        <w:rPr>
+          <w:rFonts w:ascii="Calibri" w:eastAsia="Times New Roman" w:hAnsi="Calibri" w:cs="Times New Roman"/>
+          <w:i/>
+          <w:color w:val="000000"/>
+        </w:rPr>
+      </w:pPr>
+      <w:r>
+        <w:rPr>
+          <w:noProof/>
+        </w:rPr>
+        <w:drawing>
+          <wp:inline distT="0" distB="0" distL="0" distR="0" wp14:anchorId="776B40A5" wp14:editId="2A0C5B10">
+            <wp:extent cx="1684020" cy="333296"/>
+            <wp:effectExtent l="0" t="0" r="0" b="0"/>
+            <wp:docPr id="14" name="Picture 14"/>
+            <wp:cNvGraphicFramePr>
+              <a:graphicFrameLocks xmlns:a="http://schemas.openxmlformats.org/drawingml/2006/main" noChangeAspect="1"/>
+            </wp:cNvGraphicFramePr>
+            <a:graphic xmlns:a="http://schemas.openxmlformats.org/drawingml/2006/main">
+              <a:graphicData uri="http://schemas.openxmlformats.org/drawingml/2006/picture">
+                <pic:pic xmlns:pic="http://schemas.openxmlformats.org/drawingml/2006/picture">
+                  <pic:nvPicPr>
+                    <pic:cNvPr id="1" name=""/>
+                    <pic:cNvPicPr/>
+                  </pic:nvPicPr>
+                  <pic:blipFill>
+                    <a:blip r:embed="rId18"/>
+                    <a:stretch>
+                      <a:fillRect/>
+                    </a:stretch>
+                  </pic:blipFill>
+                  <pic:spPr>
+                    <a:xfrm>
+                      <a:off x="0" y="0"/>
+                      <a:ext cx="1699846" cy="336428"/>
+                    </a:xfrm>
+                    <a:prstGeom prst="rect">
+                      <a:avLst/>
+                    </a:prstGeom>
+                  </pic:spPr>
+                </pic:pic>
+              </a:graphicData>
+            </a:graphic>
+          </wp:inline>
+        </w:drawing>
+      </w:r>
+    </w:p>
+    <w:p>
+      <w:pPr>
+        <w:pStyle w:val="ListBullet"/>
+        <w:numPr>
+          <w:ilvl w:val="0"/>
+          <w:numId w:val="0"/>
+        </w:numPr>
+        <w:ind w:left="1800" w:firstLine="360"/>
+        <w:rPr>
+          <w:rFonts w:ascii="Calibri" w:eastAsia="Times New Roman" w:hAnsi="Calibri" w:cs="Times New Roman"/>
+          <w:i/>
+          <w:color w:val="000000"/>
+        </w:rPr>
+      </w:pPr>
+      <w:r>
+        <w:rPr>
+          <w:noProof/>
+        </w:rPr>
+        <w:drawing>
+          <wp:inline distT="0" distB="0" distL="0" distR="0" wp14:anchorId="318634B7" wp14:editId="6AD6C7F8">
+            <wp:extent cx="1885950" cy="291712"/>
+            <wp:effectExtent l="0" t="0" r="0" b="0"/>
+            <wp:docPr id="15" name="Picture 15"/>
+            <wp:cNvGraphicFramePr>
+              <a:graphicFrameLocks xmlns:a="http://schemas.openxmlformats.org/drawingml/2006/main" noChangeAspect="1"/>
+            </wp:cNvGraphicFramePr>
+            <a:graphic xmlns:a="http://schemas.openxmlformats.org/drawingml/2006/main">
+              <a:graphicData uri="http://schemas.openxmlformats.org/drawingml/2006/picture">
+                <pic:pic xmlns:pic="http://schemas.openxmlformats.org/drawingml/2006/picture">
+                  <pic:nvPicPr>
+                    <pic:cNvPr id="1" name=""/>
+                    <pic:cNvPicPr/>
+                  </pic:nvPicPr>
+                  <pic:blipFill>
+                    <a:blip r:embed="rId19"/>
+                    <a:stretch>
+                      <a:fillRect/>
+                    </a:stretch>
+                  </pic:blipFill>
+                  <pic:spPr>
+                    <a:xfrm>
+                      <a:off x="0" y="0"/>
+                      <a:ext cx="1900955" cy="294033"/>
+                    </a:xfrm>
+                    <a:prstGeom prst="rect">
+                      <a:avLst/>
+                    </a:prstGeom>
+                  </pic:spPr>
+                </pic:pic>
+              </a:graphicData>
+            </a:graphic>
+          </wp:inline>
+        </w:drawing>
+      </w:r>
+    </w:p>
+    <w:p>
+      <w:pPr>
+        <w:pStyle w:val="ListBullet"/>
+        <w:numPr>
+          <w:ilvl w:val="0"/>
+          <w:numId w:val="0"/>
+        </w:numPr>
+        <w:ind w:left="1800" w:firstLine="360"/>
+        <w:rPr>
+          <w:rFonts w:ascii="Calibri" w:eastAsia="Times New Roman" w:hAnsi="Calibri" w:cs="Times New Roman"/>
+          <w:i/>
+          <w:color w:val="000000"/>
+        </w:rPr>
+      </w:pPr>
+    </w:p>
+    <w:p>
+      <w:pPr>
+        <w:pStyle w:val="ListBullet"/>
+        <w:numPr>
+          <w:ilvl w:val="0"/>
+          <w:numId w:val="0"/>
+        </w:numPr>
+        <w:ind w:left="1440" w:firstLine="360"/>
+        <w:rPr>
+          <w:rFonts w:ascii="Calibri" w:eastAsia="Times New Roman" w:hAnsi="Calibri" w:cs="Times New Roman"/>
+          <w:i/>
+          <w:color w:val="000000"/>
+        </w:rPr>
+      </w:pPr>
+      <w:r>
+        <w:rPr>
+          <w:noProof/>
+        </w:rPr>
+        <w:drawing>
+          <wp:inline distT="0" distB="0" distL="0" distR="0" wp14:anchorId="314F488C" wp14:editId="1D834B27">
+            <wp:extent cx="2720340" cy="556275"/>
+            <wp:effectExtent l="0" t="0" r="3810" b="0"/>
+            <wp:docPr id="16" name="Picture 16"/>
+            <wp:cNvGraphicFramePr>
+              <a:graphicFrameLocks xmlns:a="http://schemas.openxmlformats.org/drawingml/2006/main" noChangeAspect="1"/>
+            </wp:cNvGraphicFramePr>
+            <a:graphic xmlns:a="http://schemas.openxmlformats.org/drawingml/2006/main">
+              <a:graphicData uri="http://schemas.openxmlformats.org/drawingml/2006/picture">
+                <pic:pic xmlns:pic="http://schemas.openxmlformats.org/drawingml/2006/picture">
+                  <pic:nvPicPr>
+                    <pic:cNvPr id="1" name=""/>
+                    <pic:cNvPicPr/>
+                  </pic:nvPicPr>
+                  <pic:blipFill>
+                    <a:blip r:embed="rId20"/>
+                    <a:stretch>
+                      <a:fillRect/>
+                    </a:stretch>
+                  </pic:blipFill>
+                  <pic:spPr>
+                    <a:xfrm>
+                      <a:off x="0" y="0"/>
+                      <a:ext cx="2732889" cy="558841"/>
+                    </a:xfrm>
+                    <a:prstGeom prst="rect">
+                      <a:avLst/>
+                    </a:prstGeom>
+                  </pic:spPr>
+                </pic:pic>
+              </a:graphicData>
+            </a:graphic>
+          </wp:inline>
+        </w:drawing>
+      </w:r>
+    </w:p>
+    <w:p>
+      <w:pPr>
+        <w:pStyle w:val="ListBullet"/>
+        <w:rPr>
+          <w:rFonts w:ascii="Calibri" w:eastAsia="Times New Roman" w:hAnsi="Calibri" w:cs="Times New Roman"/>
+          <w:i/>
+          <w:color w:val="000000"/>
+        </w:rPr>
+      </w:pPr>
+      <w:r>
+        <w:rPr>
+          <w:rFonts w:ascii="Calibri" w:eastAsia="Times New Roman" w:hAnsi="Calibri" w:cs="Times New Roman"/>
+          <w:b/>
+          <w:color w:val="000000"/>
+        </w:rPr>
+        <w:lastRenderedPageBreak/>
+        <w:t xml:space="preserve">Margin of error </w:t>
+      </w:r>
+      <w:r>
+        <w:rPr>
+          <w:rFonts w:ascii="Calibri" w:eastAsia="Times New Roman" w:hAnsi="Calibri" w:cs="Times New Roman"/>
+          <w:color w:val="000000"/>
+        </w:rPr>
+        <w:sym w:font="Wingdings" w:char="F0E0"/>
+      </w:r>
+      <w:r>
+        <w:rPr>
+          <w:rFonts w:ascii="Calibri" w:eastAsia="Times New Roman" w:hAnsi="Calibri" w:cs="Times New Roman"/>
+          <w:color w:val="000000"/>
+        </w:rPr>
+        <w:t xml:space="preserve"> distance from sample means on either side </w:t>
+      </w:r>
+      <w:proofErr w:type="gramStart"/>
+      <w:r>
+        <w:rPr>
+          <w:rFonts w:ascii="Calibri" w:eastAsia="Times New Roman" w:hAnsi="Calibri" w:cs="Times New Roman"/>
+          <w:color w:val="000000"/>
+        </w:rPr>
+        <w:t>( =</w:t>
+      </w:r>
+      <w:proofErr w:type="gramEnd"/>
+      <w:r>
+        <w:rPr>
+          <w:rFonts w:ascii="Calibri" w:eastAsia="Times New Roman" w:hAnsi="Calibri" w:cs="Times New Roman"/>
+          <w:color w:val="000000"/>
+        </w:rPr>
+        <w:t xml:space="preserve"> ½ </w:t>
+      </w:r>
+      <w:r>
+        <w:rPr>
+          <w:rFonts w:ascii="Calibri" w:eastAsia="Times New Roman" w:hAnsi="Calibri" w:cs="Times New Roman"/>
+          <w:color w:val="000000"/>
+        </w:rPr>
+        <w:t xml:space="preserve">of </w:t>
+      </w:r>
+      <w:r>
+        <w:rPr>
+          <w:rFonts w:ascii="Calibri" w:eastAsia="Times New Roman" w:hAnsi="Calibri" w:cs="Times New Roman"/>
+          <w:color w:val="000000"/>
+        </w:rPr>
+        <w:t xml:space="preserve">the </w:t>
+      </w:r>
+      <w:r>
+        <w:rPr>
+          <w:rFonts w:ascii="Calibri" w:eastAsia="Times New Roman" w:hAnsi="Calibri" w:cs="Times New Roman"/>
+          <w:color w:val="000000"/>
+        </w:rPr>
+        <w:t xml:space="preserve">width of the </w:t>
+      </w:r>
+      <w:r>
+        <w:rPr>
+          <w:rFonts w:ascii="Calibri" w:eastAsia="Times New Roman" w:hAnsi="Calibri" w:cs="Times New Roman"/>
+          <w:color w:val="000000"/>
+        </w:rPr>
+        <w:t>CI)</w:t>
+      </w:r>
+    </w:p>
+    <w:p>
+      <w:pPr>
+        <w:pStyle w:val="ListBullet"/>
+        <w:rPr>
+          <w:rFonts w:ascii="Calibri" w:eastAsia="Times New Roman" w:hAnsi="Calibri" w:cs="Times New Roman"/>
+          <w:i/>
+          <w:color w:val="000000"/>
+        </w:rPr>
+      </w:pPr>
+      <w:r>
+        <w:rPr>
+          <w:rFonts w:ascii="Calibri" w:eastAsia="Times New Roman" w:hAnsi="Calibri" w:cs="Times New Roman"/>
+          <w:b/>
+          <w:color w:val="000000"/>
+        </w:rPr>
+        <w:t xml:space="preserve">Ex: </w:t>
+      </w:r>
+      <w:proofErr w:type="gramStart"/>
+      <w:r>
+        <w:rPr>
+          <w:rFonts w:ascii="Calibri" w:eastAsia="Times New Roman" w:hAnsi="Calibri" w:cs="Times New Roman"/>
+          <w:color w:val="000000"/>
+        </w:rPr>
+        <w:t>Different way</w:t>
+      </w:r>
+      <w:proofErr w:type="gramEnd"/>
+      <w:r>
+        <w:rPr>
+          <w:rFonts w:ascii="Calibri" w:eastAsia="Times New Roman" w:hAnsi="Calibri" w:cs="Times New Roman"/>
+          <w:color w:val="000000"/>
+        </w:rPr>
+        <w:t xml:space="preserve"> of measuring engagement construct</w:t>
+      </w:r>
+    </w:p>
+    <w:p>
+      <w:pPr>
+        <w:pStyle w:val="ListBullet"/>
+        <w:numPr>
+          <w:ilvl w:val="0"/>
+          <w:numId w:val="0"/>
+        </w:numPr>
+        <w:ind w:left="360" w:firstLine="360"/>
+        <w:rPr>
+          <w:rFonts w:ascii="Calibri" w:eastAsia="Times New Roman" w:hAnsi="Calibri" w:cs="Times New Roman"/>
+          <w:i/>
+          <w:color w:val="000000"/>
+        </w:rPr>
+      </w:pPr>
+      <w:r>
+        <w:rPr>
+          <w:noProof/>
+        </w:rPr>
+        <w:drawing>
+          <wp:inline distT="0" distB="0" distL="0" distR="0" wp14:anchorId="434D56F8" wp14:editId="1BCBFFDC">
+            <wp:extent cx="4198620" cy="1472208"/>
+            <wp:effectExtent l="0" t="0" r="0" b="0"/>
+            <wp:docPr id="17" name="Picture 17"/>
+            <wp:cNvGraphicFramePr>
+              <a:graphicFrameLocks xmlns:a="http://schemas.openxmlformats.org/drawingml/2006/main" noChangeAspect="1"/>
+            </wp:cNvGraphicFramePr>
+            <a:graphic xmlns:a="http://schemas.openxmlformats.org/drawingml/2006/main">
+              <a:graphicData uri="http://schemas.openxmlformats.org/drawingml/2006/picture">
+                <pic:pic xmlns:pic="http://schemas.openxmlformats.org/drawingml/2006/picture">
+                  <pic:nvPicPr>
+                    <pic:cNvPr id="1" name=""/>
+                    <pic:cNvPicPr/>
+                  </pic:nvPicPr>
+                  <pic:blipFill>
+                    <a:blip r:embed="rId21"/>
+                    <a:stretch>
+                      <a:fillRect/>
+                    </a:stretch>
+                  </pic:blipFill>
+                  <pic:spPr>
+                    <a:xfrm>
+                      <a:off x="0" y="0"/>
+                      <a:ext cx="4205323" cy="1474558"/>
+                    </a:xfrm>
+                    <a:prstGeom prst="rect">
+                      <a:avLst/>
+                    </a:prstGeom>
+                  </pic:spPr>
+                </pic:pic>
+              </a:graphicData>
+            </a:graphic>
+          </wp:inline>
+        </w:drawing>
+      </w:r>
+    </w:p>
+    <w:p>
+      <w:pPr>
+        <w:pStyle w:val="ListBullet"/>
+        <w:rPr>
+          <w:rFonts w:ascii="Calibri" w:eastAsia="Times New Roman" w:hAnsi="Calibri" w:cs="Times New Roman"/>
+          <w:i/>
+          <w:color w:val="000000"/>
+        </w:rPr>
+      </w:pPr>
+      <w:r>
+        <w:rPr>
+          <w:rFonts w:ascii="Calibri" w:eastAsia="Times New Roman" w:hAnsi="Calibri" w:cs="Times New Roman"/>
+          <w:color w:val="000000"/>
+        </w:rPr>
+        <w:t xml:space="preserve">Negatively skewed distributions </w:t>
+      </w:r>
+      <w:r>
+        <w:rPr>
+          <w:rFonts w:ascii="Calibri" w:eastAsia="Times New Roman" w:hAnsi="Calibri" w:cs="Times New Roman"/>
+          <w:color w:val="000000"/>
+        </w:rPr>
+        <w:sym w:font="Wingdings" w:char="F0E0"/>
+      </w:r>
+      <w:r>
+        <w:rPr>
+          <w:rFonts w:ascii="Calibri" w:eastAsia="Times New Roman" w:hAnsi="Calibri" w:cs="Times New Roman"/>
+          <w:color w:val="000000"/>
+        </w:rPr>
+        <w:t xml:space="preserve"> want to increase those means</w:t>
+      </w:r>
+    </w:p>
+    <w:p>
+      <w:pPr>
+        <w:pStyle w:val="ListBullet"/>
+        <w:rPr>
+          <w:rFonts w:ascii="Calibri" w:eastAsia="Times New Roman" w:hAnsi="Calibri" w:cs="Times New Roman"/>
+          <w:i/>
+          <w:color w:val="000000"/>
+        </w:rPr>
+      </w:pPr>
+      <w:r>
+        <w:rPr>
+          <w:rFonts w:ascii="Calibri" w:eastAsia="Times New Roman" w:hAnsi="Calibri" w:cs="Times New Roman"/>
+          <w:color w:val="000000"/>
+        </w:rPr>
+        <w:t xml:space="preserve">Give some sample </w:t>
+      </w:r>
+      <w:proofErr w:type="spellStart"/>
+      <w:proofErr w:type="gramStart"/>
+      <w:r>
+        <w:rPr>
+          <w:rFonts w:ascii="Calibri" w:eastAsia="Times New Roman" w:hAnsi="Calibri" w:cs="Times New Roman"/>
+          <w:color w:val="000000"/>
+        </w:rPr>
+        <w:t>a</w:t>
+      </w:r>
+      <w:proofErr w:type="spellEnd"/>
+      <w:proofErr w:type="gramEnd"/>
+      <w:r>
+        <w:rPr>
+          <w:rFonts w:ascii="Calibri" w:eastAsia="Times New Roman" w:hAnsi="Calibri" w:cs="Times New Roman"/>
+          <w:color w:val="000000"/>
+        </w:rPr>
+        <w:t xml:space="preserve"> intervention of a song to help engage and learn</w:t>
+      </w:r>
+    </w:p>
+    <w:p>
+      <w:pPr>
+        <w:pStyle w:val="ListBullet"/>
+        <w:numPr>
+          <w:ilvl w:val="0"/>
+          <w:numId w:val="0"/>
+        </w:numPr>
+        <w:ind w:left="1800"/>
+        <w:rPr>
+          <w:rFonts w:ascii="Calibri" w:eastAsia="Times New Roman" w:hAnsi="Calibri" w:cs="Times New Roman"/>
+          <w:i/>
+          <w:color w:val="000000"/>
+        </w:rPr>
+      </w:pPr>
+      <w:r>
+        <w:rPr>
+          <w:noProof/>
+        </w:rPr>
+        <w:drawing>
+          <wp:inline distT="0" distB="0" distL="0" distR="0" wp14:anchorId="7F56B89D" wp14:editId="700E26FD">
+            <wp:extent cx="3337560" cy="537718"/>
+            <wp:effectExtent l="0" t="0" r="0" b="0"/>
+            <wp:docPr id="18" name="Picture 18"/>
+            <wp:cNvGraphicFramePr>
+              <a:graphicFrameLocks xmlns:a="http://schemas.openxmlformats.org/drawingml/2006/main" noChangeAspect="1"/>
+            </wp:cNvGraphicFramePr>
+            <a:graphic xmlns:a="http://schemas.openxmlformats.org/drawingml/2006/main">
+              <a:graphicData uri="http://schemas.openxmlformats.org/drawingml/2006/picture">
+                <pic:pic xmlns:pic="http://schemas.openxmlformats.org/drawingml/2006/picture">
+                  <pic:nvPicPr>
+                    <pic:cNvPr id="1" name=""/>
+                    <pic:cNvPicPr/>
+                  </pic:nvPicPr>
+                  <pic:blipFill>
+                    <a:blip r:embed="rId22"/>
+                    <a:stretch>
+                      <a:fillRect/>
+                    </a:stretch>
+                  </pic:blipFill>
+                  <pic:spPr>
+                    <a:xfrm>
+                      <a:off x="0" y="0"/>
+                      <a:ext cx="3360690" cy="541445"/>
+                    </a:xfrm>
+                    <a:prstGeom prst="rect">
+                      <a:avLst/>
+                    </a:prstGeom>
+                  </pic:spPr>
+                </pic:pic>
+              </a:graphicData>
+            </a:graphic>
+          </wp:inline>
+        </w:drawing>
+      </w:r>
+    </w:p>
+    <w:p>
+      <w:pPr>
+        <w:pStyle w:val="ListBullet"/>
+        <w:rPr>
+          <w:rFonts w:ascii="Calibri" w:eastAsia="Times New Roman" w:hAnsi="Calibri" w:cs="Times New Roman"/>
+          <w:i/>
+          <w:color w:val="000000"/>
+        </w:rPr>
+      </w:pPr>
+      <w:r>
+        <w:rPr>
+          <w:rFonts w:ascii="Calibri" w:eastAsia="Times New Roman" w:hAnsi="Calibri" w:cs="Times New Roman"/>
+          <w:color w:val="000000"/>
+        </w:rPr>
+        <w:t xml:space="preserve">Does this song lead to higher engagement + learning? </w:t>
+      </w:r>
+      <w:r>
+        <w:rPr>
+          <w:rFonts w:ascii="Calibri" w:eastAsia="Times New Roman" w:hAnsi="Calibri" w:cs="Times New Roman"/>
+          <w:color w:val="000000"/>
+        </w:rPr>
+        <w:sym w:font="Wingdings" w:char="F0E0"/>
+      </w:r>
+      <w:r>
+        <w:rPr>
+          <w:rFonts w:ascii="Calibri" w:eastAsia="Times New Roman" w:hAnsi="Calibri" w:cs="Times New Roman"/>
+          <w:color w:val="000000"/>
+        </w:rPr>
+        <w:t xml:space="preserve"> need to find where each sample mean falls on the distribution of sample means for their respective populations</w:t>
+      </w:r>
+    </w:p>
+    <w:p>
+      <w:pPr>
+        <w:pStyle w:val="ListBullet"/>
+        <w:numPr>
+          <w:ilvl w:val="0"/>
+          <w:numId w:val="0"/>
+        </w:numPr>
+        <w:ind w:left="1080" w:firstLine="360"/>
+        <w:rPr>
+          <w:rFonts w:ascii="Calibri" w:eastAsia="Times New Roman" w:hAnsi="Calibri" w:cs="Times New Roman"/>
+          <w:i/>
+          <w:color w:val="000000"/>
+        </w:rPr>
+      </w:pPr>
+      <w:r>
+        <w:rPr>
+          <w:noProof/>
+        </w:rPr>
+        <w:drawing>
+          <wp:inline distT="0" distB="0" distL="0" distR="0" wp14:anchorId="2E2DB8E6" wp14:editId="044D1705">
+            <wp:extent cx="4342345" cy="2211070"/>
+            <wp:effectExtent l="0" t="0" r="1270" b="0"/>
+            <wp:docPr id="19" name="Picture 19"/>
+            <wp:cNvGraphicFramePr>
+              <a:graphicFrameLocks xmlns:a="http://schemas.openxmlformats.org/drawingml/2006/main" noChangeAspect="1"/>
+            </wp:cNvGraphicFramePr>
+            <a:graphic xmlns:a="http://schemas.openxmlformats.org/drawingml/2006/main">
+              <a:graphicData uri="http://schemas.openxmlformats.org/drawingml/2006/picture">
+                <pic:pic xmlns:pic="http://schemas.openxmlformats.org/drawingml/2006/picture">
+                  <pic:nvPicPr>
+                    <pic:cNvPr id="1" name=""/>
+                    <pic:cNvPicPr/>
+                  </pic:nvPicPr>
+                  <pic:blipFill>
+                    <a:blip r:embed="rId23"/>
+                    <a:stretch>
+                      <a:fillRect/>
+                    </a:stretch>
+                  </pic:blipFill>
+                  <pic:spPr>
+                    <a:xfrm>
+                      <a:off x="0" y="0"/>
+                      <a:ext cx="4345773" cy="2212816"/>
+                    </a:xfrm>
+                    <a:prstGeom prst="rect">
+                      <a:avLst/>
+                    </a:prstGeom>
+                  </pic:spPr>
+                </pic:pic>
+              </a:graphicData>
+            </a:graphic>
+          </wp:inline>
+        </w:drawing>
+      </w:r>
+    </w:p>
+    <w:p>
+      <w:pPr>
+        <w:pStyle w:val="ListBullet"/>
+      </w:pPr>
+      <w:proofErr w:type="gramStart"/>
+      <w:r>
+        <w:t>So</w:t>
+      </w:r>
+      <w:proofErr w:type="gramEnd"/>
+      <w:r>
+        <w:t xml:space="preserve"> the song seems to have had an effect on </w:t>
+      </w:r>
+      <w:r>
+        <w:rPr>
+          <w:i/>
+        </w:rPr>
+        <w:t>engagement</w:t>
+      </w:r>
+      <w:r>
+        <w:t>, and NOT on learning</w:t>
+      </w:r>
+      <w:r>
+        <w:t xml:space="preserve"> (18.5% chance of selecting </w:t>
+      </w:r>
+      <w:r>
+        <w:t>a sample w/ mean = 8.35, but 0% chance of selecting a sample w/ mean = 9.84)</w:t>
+      </w:r>
+    </w:p>
+    <w:p>
+      <w:pPr>
+        <w:pStyle w:val="ListBullet"/>
+      </w:pPr>
+      <w:r>
+        <w:t xml:space="preserve">Still not sure it CAUSED it </w:t>
+      </w:r>
+      <w:r>
+        <w:sym w:font="Wingdings" w:char="F0E0"/>
+      </w:r>
+      <w:r>
+        <w:t xml:space="preserve"> need experiment for that</w:t>
+      </w:r>
     </w:p>
     <w:p>
       <w:pPr>
@@ -2014,6 +3380,9 @@
           <w:numId w:val="0"/>
         </w:numPr>
         <w:ind w:left="360"/>
+        <w:rPr>
+          <w:b/>
+        </w:rPr>
       </w:pPr>
     </w:p>
     <w:p>
@@ -2029,6 +3398,55 @@
     <w:p>
       <w:pPr>
         <w:pStyle w:val="ListBullet"/>
+        <w:numPr>
+          <w:ilvl w:val="0"/>
+          <w:numId w:val="0"/>
+        </w:numPr>
+        <w:ind w:left="360"/>
+      </w:pPr>
+    </w:p>
+    <w:p>
+      <w:pPr>
+        <w:pStyle w:val="ListBullet"/>
+      </w:pPr>
+      <w:r>
+        <w:t xml:space="preserve">Problem w/ point estimates </w:t>
+      </w:r>
+      <w:r>
+        <w:sym w:font="Wingdings" w:char="F0E0"/>
+      </w:r>
+      <w:r>
+        <w:t xml:space="preserve"> don’t account for </w:t>
+      </w:r>
+      <w:r>
+        <w:t>sampling</w:t>
+      </w:r>
+      <w:r>
+        <w:t xml:space="preserve"> error</w:t>
+      </w:r>
+    </w:p>
+    <w:p>
+      <w:pPr>
+        <w:pStyle w:val="ListBullet"/>
+      </w:pPr>
+      <w:r>
+        <w:t>98% CI has larger range of values</w:t>
+      </w:r>
+      <w:bookmarkStart w:id="0" w:name="_GoBack"/>
+      <w:bookmarkEnd w:id="0"/>
+      <w:r>
+        <w:t xml:space="preserve"> </w:t>
+      </w:r>
+      <w:r>
+        <w:sym w:font="Wingdings" w:char="F0E0"/>
+      </w:r>
+      <w:r>
+        <w:t xml:space="preserve"> increasing sample size decreases range, increasing SD increases range</w:t>
+      </w:r>
+    </w:p>
+    <w:p>
+      <w:pPr>
+        <w:pStyle w:val="ListBullet"/>
       </w:pPr>
       <w:r>
         <w:t>Find a confidence interval for the distribution of pizza delivery times.</w:t>
@@ -2083,7 +3501,6 @@
         <w:ind w:left="1080"/>
       </w:pPr>
       <w:r>
-        <w:lastRenderedPageBreak/>
         <w:t>15.4</w:t>
       </w:r>
     </w:p>
@@ -2110,6 +3527,7 @@
         <w:ind w:left="1080"/>
       </w:pPr>
       <w:r>
+        <w:lastRenderedPageBreak/>
         <w:t>20.2</w:t>
       </w:r>
     </w:p>
@@ -2155,7 +3573,7 @@
 </file>
 
 <file path=word/numbering.xml><?xml version="1.0" encoding="utf-8"?>
-<w:numbering xmlns:wpc="http://schemas.microsoft.com/office/word/2010/wordprocessingCanvas" xmlns:cx="http://schemas.microsoft.com/office/drawing/2014/chartex" xmlns:cx1="http://schemas.microsoft.com/office/drawing/2015/9/8/chartex" xmlns:cx2="http://schemas.microsoft.com/office/drawing/2015/10/21/chartex" xmlns:cx3="http://schemas.microsoft.com/office/drawing/2016/5/9/chartex" xmlns:cx4="http://schemas.microsoft.com/office/drawing/2016/5/10/chartex" xmlns:cx5="http://schemas.microsoft.com/office/drawing/2016/5/11/chartex" xmlns:cx6="http://schemas.microsoft.com/office/drawing/2016/5/12/chartex" xmlns:cx7="http://schemas.microsoft.com/office/drawing/2016/5/13/chartex" xmlns:cx8="http://schemas.microsoft.com/office/drawing/2016/5/14/chartex" xmlns:mc="http://schemas.openxmlformats.org/markup-compatibility/2006" xmlns:o="urn:schemas-microsoft-com:office:office" xmlns:r="http://schemas.openxmlformats.org/officeDocument/2006/relationships" xmlns:m="http://schemas.openxmlformats.org/officeDocument/2006/math" xmlns:v="urn:schemas-microsoft-com:vml" xmlns:wp14="http://schemas.microsoft.com/office/word/2010/wordprocessingDrawing" xmlns:wp="http://schemas.openxmlformats.org/drawingml/2006/wordprocessingDrawing" xmlns:w10="urn:schemas-microsoft-com:office:word" xmlns:w="http://schemas.openxmlformats.org/wordprocessingml/2006/main" xmlns:w14="http://schemas.microsoft.com/office/word/2010/wordml" xmlns:w15="http://schemas.microsoft.com/office/word/2012/wordml" xmlns:w16se="http://schemas.microsoft.com/office/word/2015/wordml/symex" xmlns:wpg="http://schemas.microsoft.com/office/word/2010/wordprocessingGroup" xmlns:wpi="http://schemas.microsoft.com/office/word/2010/wordprocessingInk" xmlns:wne="http://schemas.microsoft.com/office/word/2006/wordml" xmlns:wps="http://schemas.microsoft.com/office/word/2010/wordprocessingShape" mc:Ignorable="w14 w15 w16se wp14">
+<w:numbering xmlns:wpc="http://schemas.microsoft.com/office/word/2010/wordprocessingCanvas" xmlns:cx="http://schemas.microsoft.com/office/drawing/2014/chartex" xmlns:cx1="http://schemas.microsoft.com/office/drawing/2015/9/8/chartex" xmlns:cx2="http://schemas.microsoft.com/office/drawing/2015/10/21/chartex" xmlns:cx3="http://schemas.microsoft.com/office/drawing/2016/5/9/chartex" xmlns:cx4="http://schemas.microsoft.com/office/drawing/2016/5/10/chartex" xmlns:cx5="http://schemas.microsoft.com/office/drawing/2016/5/11/chartex" xmlns:cx6="http://schemas.microsoft.com/office/drawing/2016/5/12/chartex" xmlns:cx7="http://schemas.microsoft.com/office/drawing/2016/5/13/chartex" xmlns:cx8="http://schemas.microsoft.com/office/drawing/2016/5/14/chartex" xmlns:mc="http://schemas.openxmlformats.org/markup-compatibility/2006" xmlns:aink="http://schemas.microsoft.com/office/drawing/2016/ink" xmlns:o="urn:schemas-microsoft-com:office:office" xmlns:r="http://schemas.openxmlformats.org/officeDocument/2006/relationships" xmlns:m="http://schemas.openxmlformats.org/officeDocument/2006/math" xmlns:v="urn:schemas-microsoft-com:vml" xmlns:wp14="http://schemas.microsoft.com/office/word/2010/wordprocessingDrawing" xmlns:wp="http://schemas.openxmlformats.org/drawingml/2006/wordprocessingDrawing" xmlns:w10="urn:schemas-microsoft-com:office:word" xmlns:w="http://schemas.openxmlformats.org/wordprocessingml/2006/main" xmlns:w14="http://schemas.microsoft.com/office/word/2010/wordml" xmlns:w15="http://schemas.microsoft.com/office/word/2012/wordml" xmlns:w16se="http://schemas.microsoft.com/office/word/2015/wordml/symex" xmlns:wpg="http://schemas.microsoft.com/office/word/2010/wordprocessingGroup" xmlns:wpi="http://schemas.microsoft.com/office/word/2010/wordprocessingInk" xmlns:wne="http://schemas.microsoft.com/office/word/2006/wordml" xmlns:wps="http://schemas.microsoft.com/office/word/2010/wordprocessingShape" mc:Ignorable="w14 w15 w16se wp14">
   <w:abstractNum w:abstractNumId="0" w15:restartNumberingAfterBreak="0">
     <w:nsid w:val="FFFFFF89"/>
     <w:multiLevelType w:val="singleLevel"/>
@@ -2675,6 +4093,7 @@
   <w:style w:type="character" w:default="1" w:styleId="DefaultParagraphFont">
     <w:name w:val="Default Paragraph Font"/>
     <w:uiPriority w:val="1"/>
+    <w:semiHidden/>
     <w:unhideWhenUsed/>
   </w:style>
   <w:style w:type="table" w:default="1" w:styleId="TableNormal">

</xml_diff>

<commit_message>
Start Hypothesis Testing lesson in Udacity Inferential Stats
</commit_message>
<xml_diff>
--- a/Stats/Udacity/DataAnalystNanoDegree/IntroToInferentialStats/Lesson2_Estimation.docx
+++ b/Stats/Udacity/DataAnalystNanoDegree/IntroToInferentialStats/Lesson2_Estimation.docx
@@ -2255,13 +2255,7 @@
         <w:sym w:font="Wingdings" w:char="F0E0"/>
       </w:r>
       <w:r>
-        <w:t xml:space="preserve"> SE*</w:t>
-      </w:r>
-      <w:r>
-        <w:t>2.33</w:t>
-      </w:r>
-      <w:r>
-        <w:t xml:space="preserve"> = </w:t>
+        <w:t xml:space="preserve"> SE*2.33 = </w:t>
       </w:r>
       <w:r>
         <w:rPr>
@@ -2348,25 +2342,10 @@
         <w:rPr>
           <w:i/>
         </w:rPr>
-        <w:t>APPROXIMATELY 9</w:t>
-      </w:r>
-      <w:r>
-        <w:rPr>
-          <w:i/>
-        </w:rPr>
-        <w:t>8</w:t>
-      </w:r>
-      <w:r>
-        <w:rPr>
-          <w:i/>
-        </w:rPr>
-        <w:t xml:space="preserve">% </w:t>
-      </w:r>
-      <w:r>
-        <w:t xml:space="preserve">of sample means fall w/in </w:t>
-      </w:r>
-      <w:r>
-        <w:t>some interval</w:t>
+        <w:t xml:space="preserve">APPROXIMATELY 98% </w:t>
+      </w:r>
+      <w:r>
+        <w:t>of sample means fall w/in some interval</w:t>
       </w:r>
       <w:r>
         <w:t>, such that 1% of the data is above it or below it</w:t>
@@ -3430,12 +3409,7 @@
         <w:pStyle w:val="ListBullet"/>
       </w:pPr>
       <w:r>
-        <w:t>98% CI has larger range of values</w:t>
-      </w:r>
-      <w:bookmarkStart w:id="0" w:name="_GoBack"/>
-      <w:bookmarkEnd w:id="0"/>
-      <w:r>
-        <w:t xml:space="preserve"> </w:t>
+        <w:t xml:space="preserve">98% CI has larger range of values </w:t>
       </w:r>
       <w:r>
         <w:sym w:font="Wingdings" w:char="F0E0"/>
@@ -3447,8 +3421,69 @@
     <w:p>
       <w:pPr>
         <w:pStyle w:val="ListBullet"/>
-      </w:pPr>
-      <w:r>
+        <w:numPr>
+          <w:ilvl w:val="0"/>
+          <w:numId w:val="0"/>
+        </w:numPr>
+        <w:ind w:left="360"/>
+      </w:pPr>
+    </w:p>
+    <w:p>
+      <w:pPr>
+        <w:pStyle w:val="ListBullet"/>
+        <w:numPr>
+          <w:ilvl w:val="0"/>
+          <w:numId w:val="0"/>
+        </w:numPr>
+        <w:ind w:left="360"/>
+      </w:pPr>
+    </w:p>
+    <w:p>
+      <w:pPr>
+        <w:pStyle w:val="ListBullet"/>
+        <w:numPr>
+          <w:ilvl w:val="0"/>
+          <w:numId w:val="0"/>
+        </w:numPr>
+        <w:ind w:left="360"/>
+      </w:pPr>
+    </w:p>
+    <w:p>
+      <w:pPr>
+        <w:pStyle w:val="ListBullet"/>
+        <w:numPr>
+          <w:ilvl w:val="0"/>
+          <w:numId w:val="0"/>
+        </w:numPr>
+        <w:ind w:left="360"/>
+      </w:pPr>
+    </w:p>
+    <w:p>
+      <w:pPr>
+        <w:pStyle w:val="ListBullet"/>
+        <w:numPr>
+          <w:ilvl w:val="0"/>
+          <w:numId w:val="0"/>
+        </w:numPr>
+        <w:ind w:left="360"/>
+      </w:pPr>
+    </w:p>
+    <w:p>
+      <w:pPr>
+        <w:pStyle w:val="ListBullet"/>
+        <w:numPr>
+          <w:ilvl w:val="0"/>
+          <w:numId w:val="0"/>
+        </w:numPr>
+        <w:ind w:left="360"/>
+      </w:pPr>
+    </w:p>
+    <w:p>
+      <w:pPr>
+        <w:pStyle w:val="ListBullet"/>
+      </w:pPr>
+      <w:r>
+        <w:lastRenderedPageBreak/>
         <w:t>Find a confidence interval for the distribution of pizza delivery times.</w:t>
       </w:r>
     </w:p>
@@ -3474,6 +3509,7 @@
         </w:tabs>
         <w:ind w:left="1080"/>
       </w:pPr>
+      <w:bookmarkStart w:id="0" w:name="_GoBack"/>
       <w:r>
         <w:t>20.4</w:t>
       </w:r>
@@ -3527,7 +3563,6 @@
         <w:ind w:left="1080"/>
       </w:pPr>
       <w:r>
-        <w:lastRenderedPageBreak/>
         <w:t>20.2</w:t>
       </w:r>
     </w:p>
@@ -3557,6 +3592,7 @@
         <w:t>21.5</w:t>
       </w:r>
     </w:p>
+    <w:bookmarkEnd w:id="0"/>
     <w:p>
       <w:pPr>
         <w:pStyle w:val="ListBullet"/>
@@ -3577,7 +3613,7 @@
   <w:abstractNum w:abstractNumId="0" w15:restartNumberingAfterBreak="0">
     <w:nsid w:val="FFFFFF89"/>
     <w:multiLevelType w:val="singleLevel"/>
-    <w:tmpl w:val="88325E90"/>
+    <w:tmpl w:val="BC9430D2"/>
     <w:lvl w:ilvl="0">
       <w:start w:val="1"/>
       <w:numFmt w:val="bullet"/>

</xml_diff>